<commit_message>
Added Pandas and EDA Functions
</commit_message>
<xml_diff>
--- a/Functions/Functions_EDA.docx
+++ b/Functions/Functions_EDA.docx
@@ -323,10 +323,7 @@
       </w:r>
       <w:proofErr w:type="gramEnd"/>
       <w:r>
-        <w:t>)</w:t>
-      </w:r>
-      <w:r>
-        <w:t xml:space="preserve"> function within </w:t>
+        <w:t xml:space="preserve">) function within </w:t>
       </w:r>
       <w:proofErr w:type="spellStart"/>
       <w:r>
@@ -784,8 +781,4128 @@
         <w:jc w:val="both"/>
       </w:pPr>
       <w:proofErr w:type="spellStart"/>
+      <w:proofErr w:type="gramStart"/>
       <w:r>
         <w:lastRenderedPageBreak/>
+        <w:t>plt.show</w:t>
+      </w:r>
+      <w:proofErr w:type="spellEnd"/>
+      <w:proofErr w:type="gramEnd"/>
+      <w:r>
+        <w:t>()</w:t>
+      </w:r>
+    </w:p>
+    <w:p>
+      <w:pPr>
+        <w:pStyle w:val="ListParagraph"/>
+        <w:jc w:val="both"/>
+      </w:pPr>
+    </w:p>
+    <w:p>
+      <w:pPr>
+        <w:pStyle w:val="ListParagraph"/>
+        <w:numPr>
+          <w:ilvl w:val="0"/>
+          <w:numId w:val="1"/>
+        </w:numPr>
+        <w:jc w:val="both"/>
+      </w:pPr>
+      <w:r>
+        <w:t>Multiple plots</w:t>
+      </w:r>
+    </w:p>
+    <w:p>
+      <w:pPr>
+        <w:pStyle w:val="ListParagraph"/>
+        <w:jc w:val="both"/>
+      </w:pPr>
+      <w:r>
+        <w:t xml:space="preserve">fig = </w:t>
+      </w:r>
+      <w:proofErr w:type="spellStart"/>
+      <w:proofErr w:type="gramStart"/>
+      <w:r>
+        <w:t>plt.figure</w:t>
+      </w:r>
+      <w:proofErr w:type="spellEnd"/>
+      <w:proofErr w:type="gramEnd"/>
+      <w:r>
+        <w:t>()</w:t>
+      </w:r>
+    </w:p>
+    <w:p>
+      <w:pPr>
+        <w:pStyle w:val="ListParagraph"/>
+        <w:jc w:val="both"/>
+      </w:pPr>
+      <w:r>
+        <w:t xml:space="preserve">ax1 = </w:t>
+      </w:r>
+      <w:proofErr w:type="spellStart"/>
+      <w:r>
+        <w:t>fig.add_</w:t>
+      </w:r>
+      <w:proofErr w:type="gramStart"/>
+      <w:r>
+        <w:t>subplot</w:t>
+      </w:r>
+      <w:proofErr w:type="spellEnd"/>
+      <w:r>
+        <w:t>(</w:t>
+      </w:r>
+      <w:proofErr w:type="gramEnd"/>
+      <w:r>
+        <w:t>2,1,1)</w:t>
+      </w:r>
+    </w:p>
+    <w:p>
+      <w:pPr>
+        <w:pStyle w:val="ListParagraph"/>
+        <w:jc w:val="both"/>
+      </w:pPr>
+      <w:r>
+        <w:t xml:space="preserve">ax2 = </w:t>
+      </w:r>
+      <w:proofErr w:type="spellStart"/>
+      <w:r>
+        <w:t>fig.add_</w:t>
+      </w:r>
+      <w:proofErr w:type="gramStart"/>
+      <w:r>
+        <w:t>subplot</w:t>
+      </w:r>
+      <w:proofErr w:type="spellEnd"/>
+      <w:r>
+        <w:t>(</w:t>
+      </w:r>
+      <w:proofErr w:type="gramEnd"/>
+      <w:r>
+        <w:t>2,1,2)</w:t>
+      </w:r>
+    </w:p>
+    <w:p>
+      <w:pPr>
+        <w:pStyle w:val="ListParagraph"/>
+        <w:jc w:val="both"/>
+      </w:pPr>
+    </w:p>
+    <w:p>
+      <w:pPr>
+        <w:pStyle w:val="ListParagraph"/>
+        <w:jc w:val="both"/>
+      </w:pPr>
+      <w:r>
+        <w:t>ax1.plot(</w:t>
+      </w:r>
+      <w:proofErr w:type="spellStart"/>
+      <w:r>
+        <w:t>unrate</w:t>
+      </w:r>
+      <w:proofErr w:type="spellEnd"/>
+      <w:r>
+        <w:t>[0:</w:t>
+      </w:r>
+      <w:proofErr w:type="gramStart"/>
+      <w:r>
+        <w:t>12][</w:t>
+      </w:r>
+      <w:proofErr w:type="gramEnd"/>
+      <w:r>
+        <w:t xml:space="preserve">'DATE'], </w:t>
+      </w:r>
+      <w:proofErr w:type="spellStart"/>
+      <w:r>
+        <w:t>unrate</w:t>
+      </w:r>
+      <w:proofErr w:type="spellEnd"/>
+      <w:r>
+        <w:t>[0:12]['VALUE'])</w:t>
+      </w:r>
+    </w:p>
+    <w:p>
+      <w:pPr>
+        <w:pStyle w:val="ListParagraph"/>
+        <w:jc w:val="both"/>
+      </w:pPr>
+      <w:r>
+        <w:t>ax2.plot(</w:t>
+      </w:r>
+      <w:proofErr w:type="spellStart"/>
+      <w:r>
+        <w:t>unrate</w:t>
+      </w:r>
+      <w:proofErr w:type="spellEnd"/>
+      <w:r>
+        <w:t>[12:</w:t>
+      </w:r>
+      <w:proofErr w:type="gramStart"/>
+      <w:r>
+        <w:t>24][</w:t>
+      </w:r>
+      <w:proofErr w:type="gramEnd"/>
+      <w:r>
+        <w:t xml:space="preserve">'DATE'], </w:t>
+      </w:r>
+      <w:proofErr w:type="spellStart"/>
+      <w:r>
+        <w:t>unrate</w:t>
+      </w:r>
+      <w:proofErr w:type="spellEnd"/>
+      <w:r>
+        <w:t>[12:24]['VALUE'])</w:t>
+      </w:r>
+    </w:p>
+    <w:p>
+      <w:pPr>
+        <w:pStyle w:val="ListParagraph"/>
+        <w:jc w:val="both"/>
+      </w:pPr>
+    </w:p>
+    <w:p>
+      <w:pPr>
+        <w:pStyle w:val="ListParagraph"/>
+        <w:jc w:val="both"/>
+      </w:pPr>
+      <w:proofErr w:type="spellStart"/>
+      <w:proofErr w:type="gramStart"/>
+      <w:r>
+        <w:t>plt.show</w:t>
+      </w:r>
+      <w:proofErr w:type="spellEnd"/>
+      <w:proofErr w:type="gramEnd"/>
+      <w:r>
+        <w:t>()</w:t>
+      </w:r>
+    </w:p>
+    <w:p>
+      <w:pPr>
+        <w:pStyle w:val="ListParagraph"/>
+        <w:jc w:val="both"/>
+      </w:pPr>
+    </w:p>
+    <w:p>
+      <w:pPr>
+        <w:pStyle w:val="ListParagraph"/>
+        <w:jc w:val="both"/>
+      </w:pPr>
+      <w:r>
+        <w:t>#Specifying size</w:t>
+      </w:r>
+    </w:p>
+    <w:p>
+      <w:pPr>
+        <w:pStyle w:val="ListParagraph"/>
+        <w:jc w:val="both"/>
+      </w:pPr>
+      <w:r>
+        <w:t xml:space="preserve">fig = </w:t>
+      </w:r>
+      <w:proofErr w:type="spellStart"/>
+      <w:proofErr w:type="gramStart"/>
+      <w:r>
+        <w:t>plt.figure</w:t>
+      </w:r>
+      <w:proofErr w:type="spellEnd"/>
+      <w:proofErr w:type="gramEnd"/>
+      <w:r>
+        <w:t>(</w:t>
+      </w:r>
+      <w:proofErr w:type="spellStart"/>
+      <w:r>
+        <w:t>figsize</w:t>
+      </w:r>
+      <w:proofErr w:type="spellEnd"/>
+      <w:r>
+        <w:t>=(width, height))</w:t>
+      </w:r>
+    </w:p>
+    <w:p>
+      <w:pPr>
+        <w:pStyle w:val="ListParagraph"/>
+        <w:jc w:val="both"/>
+      </w:pPr>
+      <w:r>
+        <w:t xml:space="preserve">fig = </w:t>
+      </w:r>
+      <w:proofErr w:type="spellStart"/>
+      <w:proofErr w:type="gramStart"/>
+      <w:r>
+        <w:t>plt.figure</w:t>
+      </w:r>
+      <w:proofErr w:type="spellEnd"/>
+      <w:proofErr w:type="gramEnd"/>
+      <w:r>
+        <w:t>(</w:t>
+      </w:r>
+      <w:proofErr w:type="spellStart"/>
+      <w:r>
+        <w:t>figsize</w:t>
+      </w:r>
+      <w:proofErr w:type="spellEnd"/>
+      <w:r>
+        <w:t>=(12,5))</w:t>
+      </w:r>
+    </w:p>
+    <w:p>
+      <w:pPr>
+        <w:pStyle w:val="ListParagraph"/>
+        <w:jc w:val="both"/>
+      </w:pPr>
+      <w:r>
+        <w:t xml:space="preserve">ax1 = </w:t>
+      </w:r>
+      <w:proofErr w:type="spellStart"/>
+      <w:r>
+        <w:t>fig.add_</w:t>
+      </w:r>
+      <w:proofErr w:type="gramStart"/>
+      <w:r>
+        <w:t>subplot</w:t>
+      </w:r>
+      <w:proofErr w:type="spellEnd"/>
+      <w:r>
+        <w:t>(</w:t>
+      </w:r>
+      <w:proofErr w:type="gramEnd"/>
+      <w:r>
+        <w:t>2,1,1)</w:t>
+      </w:r>
+    </w:p>
+    <w:p>
+      <w:pPr>
+        <w:pStyle w:val="ListParagraph"/>
+        <w:jc w:val="both"/>
+      </w:pPr>
+      <w:r>
+        <w:t xml:space="preserve">ax2 = </w:t>
+      </w:r>
+      <w:proofErr w:type="spellStart"/>
+      <w:r>
+        <w:t>fig.add_</w:t>
+      </w:r>
+      <w:proofErr w:type="gramStart"/>
+      <w:r>
+        <w:t>subplot</w:t>
+      </w:r>
+      <w:proofErr w:type="spellEnd"/>
+      <w:r>
+        <w:t>(</w:t>
+      </w:r>
+      <w:proofErr w:type="gramEnd"/>
+      <w:r>
+        <w:t>2,1,2)</w:t>
+      </w:r>
+    </w:p>
+    <w:p>
+      <w:pPr>
+        <w:pStyle w:val="ListParagraph"/>
+        <w:jc w:val="both"/>
+      </w:pPr>
+      <w:r>
+        <w:t>ax1.plot(</w:t>
+      </w:r>
+      <w:proofErr w:type="spellStart"/>
+      <w:r>
+        <w:t>unrate</w:t>
+      </w:r>
+      <w:proofErr w:type="spellEnd"/>
+      <w:r>
+        <w:t>[0:</w:t>
+      </w:r>
+      <w:proofErr w:type="gramStart"/>
+      <w:r>
+        <w:t>12][</w:t>
+      </w:r>
+      <w:proofErr w:type="gramEnd"/>
+      <w:r>
+        <w:t xml:space="preserve">'DATE'], </w:t>
+      </w:r>
+      <w:proofErr w:type="spellStart"/>
+      <w:r>
+        <w:t>unrate</w:t>
+      </w:r>
+      <w:proofErr w:type="spellEnd"/>
+      <w:r>
+        <w:t>[0:12]['VALUE'])</w:t>
+      </w:r>
+    </w:p>
+    <w:p>
+      <w:pPr>
+        <w:pStyle w:val="ListParagraph"/>
+        <w:jc w:val="both"/>
+      </w:pPr>
+      <w:r>
+        <w:t>ax1.set_</w:t>
+      </w:r>
+      <w:proofErr w:type="gramStart"/>
+      <w:r>
+        <w:t>title(</w:t>
+      </w:r>
+      <w:proofErr w:type="gramEnd"/>
+      <w:r>
+        <w:t>'Monthly Unemployment Rate, 1948')</w:t>
+      </w:r>
+    </w:p>
+    <w:p>
+      <w:pPr>
+        <w:pStyle w:val="ListParagraph"/>
+        <w:jc w:val="both"/>
+      </w:pPr>
+      <w:r>
+        <w:t>ax2.plot(</w:t>
+      </w:r>
+      <w:proofErr w:type="spellStart"/>
+      <w:r>
+        <w:t>unrate</w:t>
+      </w:r>
+      <w:proofErr w:type="spellEnd"/>
+      <w:r>
+        <w:t>[12:</w:t>
+      </w:r>
+      <w:proofErr w:type="gramStart"/>
+      <w:r>
+        <w:t>24][</w:t>
+      </w:r>
+      <w:proofErr w:type="gramEnd"/>
+      <w:r>
+        <w:t xml:space="preserve">'DATE'], </w:t>
+      </w:r>
+      <w:proofErr w:type="spellStart"/>
+      <w:r>
+        <w:t>unrate</w:t>
+      </w:r>
+      <w:proofErr w:type="spellEnd"/>
+      <w:r>
+        <w:t>[12:24]['VALUE'])</w:t>
+      </w:r>
+    </w:p>
+    <w:p>
+      <w:pPr>
+        <w:pStyle w:val="ListParagraph"/>
+        <w:jc w:val="both"/>
+      </w:pPr>
+      <w:r>
+        <w:t>ax2.set_</w:t>
+      </w:r>
+      <w:proofErr w:type="gramStart"/>
+      <w:r>
+        <w:t>title(</w:t>
+      </w:r>
+      <w:proofErr w:type="gramEnd"/>
+      <w:r>
+        <w:t>'Monthly Unemployment Rate, 1949')</w:t>
+      </w:r>
+    </w:p>
+    <w:p>
+      <w:pPr>
+        <w:pStyle w:val="ListParagraph"/>
+        <w:jc w:val="both"/>
+      </w:pPr>
+      <w:proofErr w:type="spellStart"/>
+      <w:proofErr w:type="gramStart"/>
+      <w:r>
+        <w:t>plt.show</w:t>
+      </w:r>
+      <w:proofErr w:type="spellEnd"/>
+      <w:proofErr w:type="gramEnd"/>
+      <w:r>
+        <w:t>()</w:t>
+      </w:r>
+    </w:p>
+    <w:p>
+      <w:pPr>
+        <w:pStyle w:val="ListParagraph"/>
+        <w:jc w:val="both"/>
+      </w:pPr>
+    </w:p>
+    <w:p>
+      <w:pPr>
+        <w:pStyle w:val="ListParagraph"/>
+        <w:jc w:val="both"/>
+      </w:pPr>
+      <w:r>
+        <w:t xml:space="preserve">fig = </w:t>
+      </w:r>
+      <w:proofErr w:type="spellStart"/>
+      <w:proofErr w:type="gramStart"/>
+      <w:r>
+        <w:t>plt.figure</w:t>
+      </w:r>
+      <w:proofErr w:type="spellEnd"/>
+      <w:proofErr w:type="gramEnd"/>
+      <w:r>
+        <w:t>(</w:t>
+      </w:r>
+      <w:proofErr w:type="spellStart"/>
+      <w:r>
+        <w:t>figsize</w:t>
+      </w:r>
+      <w:proofErr w:type="spellEnd"/>
+      <w:r>
+        <w:t>=(12,12))</w:t>
+      </w:r>
+    </w:p>
+    <w:p>
+      <w:pPr>
+        <w:pStyle w:val="ListParagraph"/>
+        <w:jc w:val="both"/>
+      </w:pPr>
+    </w:p>
+    <w:p>
+      <w:pPr>
+        <w:pStyle w:val="ListParagraph"/>
+        <w:jc w:val="both"/>
+      </w:pPr>
+      <w:r>
+        <w:t xml:space="preserve">for </w:t>
+      </w:r>
+      <w:proofErr w:type="spellStart"/>
+      <w:r>
+        <w:t>i</w:t>
+      </w:r>
+      <w:proofErr w:type="spellEnd"/>
+      <w:r>
+        <w:t xml:space="preserve"> in </w:t>
+      </w:r>
+      <w:proofErr w:type="gramStart"/>
+      <w:r>
+        <w:t>range(</w:t>
+      </w:r>
+      <w:proofErr w:type="gramEnd"/>
+      <w:r>
+        <w:t>5):</w:t>
+      </w:r>
+    </w:p>
+    <w:p>
+      <w:pPr>
+        <w:pStyle w:val="ListParagraph"/>
+        <w:jc w:val="both"/>
+      </w:pPr>
+      <w:r>
+        <w:t xml:space="preserve">    ax = </w:t>
+      </w:r>
+      <w:proofErr w:type="spellStart"/>
+      <w:r>
+        <w:t>fig.add_subplot</w:t>
+      </w:r>
+      <w:proofErr w:type="spellEnd"/>
+      <w:r>
+        <w:t>(5,</w:t>
+      </w:r>
+      <w:proofErr w:type="gramStart"/>
+      <w:r>
+        <w:t>1,i</w:t>
+      </w:r>
+      <w:proofErr w:type="gramEnd"/>
+      <w:r>
+        <w:t>+1)</w:t>
+      </w:r>
+    </w:p>
+    <w:p>
+      <w:pPr>
+        <w:pStyle w:val="ListParagraph"/>
+        <w:jc w:val="both"/>
+      </w:pPr>
+      <w:r>
+        <w:t xml:space="preserve">    </w:t>
+      </w:r>
+      <w:proofErr w:type="spellStart"/>
+      <w:r>
+        <w:t>start_index</w:t>
+      </w:r>
+      <w:proofErr w:type="spellEnd"/>
+      <w:r>
+        <w:t xml:space="preserve"> = </w:t>
+      </w:r>
+      <w:proofErr w:type="spellStart"/>
+      <w:r>
+        <w:t>i</w:t>
+      </w:r>
+      <w:proofErr w:type="spellEnd"/>
+      <w:r>
+        <w:t>*12</w:t>
+      </w:r>
+    </w:p>
+    <w:p>
+      <w:pPr>
+        <w:pStyle w:val="ListParagraph"/>
+        <w:jc w:val="both"/>
+      </w:pPr>
+      <w:r>
+        <w:t xml:space="preserve">    </w:t>
+      </w:r>
+      <w:proofErr w:type="spellStart"/>
+      <w:r>
+        <w:t>end_index</w:t>
+      </w:r>
+      <w:proofErr w:type="spellEnd"/>
+      <w:r>
+        <w:t xml:space="preserve"> = (i+</w:t>
+      </w:r>
+      <w:proofErr w:type="gramStart"/>
+      <w:r>
+        <w:t>1)*</w:t>
+      </w:r>
+      <w:proofErr w:type="gramEnd"/>
+      <w:r>
+        <w:t>12</w:t>
+      </w:r>
+    </w:p>
+    <w:p>
+      <w:pPr>
+        <w:pStyle w:val="ListParagraph"/>
+        <w:jc w:val="both"/>
+      </w:pPr>
+      <w:r>
+        <w:t xml:space="preserve">    subset = </w:t>
+      </w:r>
+      <w:proofErr w:type="spellStart"/>
+      <w:r>
+        <w:t>unrate</w:t>
+      </w:r>
+      <w:proofErr w:type="spellEnd"/>
+      <w:r>
+        <w:t>[</w:t>
+      </w:r>
+      <w:proofErr w:type="spellStart"/>
+      <w:r>
+        <w:t>start_</w:t>
+      </w:r>
+      <w:proofErr w:type="gramStart"/>
+      <w:r>
+        <w:t>index:end</w:t>
+      </w:r>
+      <w:proofErr w:type="gramEnd"/>
+      <w:r>
+        <w:t>_index</w:t>
+      </w:r>
+      <w:proofErr w:type="spellEnd"/>
+      <w:r>
+        <w:t>]</w:t>
+      </w:r>
+    </w:p>
+    <w:p>
+      <w:pPr>
+        <w:pStyle w:val="ListParagraph"/>
+        <w:jc w:val="both"/>
+      </w:pPr>
+      <w:r>
+        <w:t xml:space="preserve">    </w:t>
+      </w:r>
+      <w:proofErr w:type="spellStart"/>
+      <w:proofErr w:type="gramStart"/>
+      <w:r>
+        <w:t>ax.plot</w:t>
+      </w:r>
+      <w:proofErr w:type="spellEnd"/>
+      <w:proofErr w:type="gramEnd"/>
+      <w:r>
+        <w:t>(subset['DATE'], subset['VALUE'])</w:t>
+      </w:r>
+    </w:p>
+    <w:p>
+      <w:pPr>
+        <w:pStyle w:val="ListParagraph"/>
+        <w:jc w:val="both"/>
+      </w:pPr>
+    </w:p>
+    <w:p>
+      <w:pPr>
+        <w:pStyle w:val="ListParagraph"/>
+        <w:jc w:val="both"/>
+      </w:pPr>
+      <w:proofErr w:type="spellStart"/>
+      <w:proofErr w:type="gramStart"/>
+      <w:r>
+        <w:t>plt.show</w:t>
+      </w:r>
+      <w:proofErr w:type="spellEnd"/>
+      <w:proofErr w:type="gramEnd"/>
+      <w:r>
+        <w:t>()</w:t>
+      </w:r>
+    </w:p>
+    <w:p>
+      <w:pPr>
+        <w:pStyle w:val="ListParagraph"/>
+        <w:jc w:val="both"/>
+      </w:pPr>
+    </w:p>
+    <w:p>
+      <w:pPr>
+        <w:pStyle w:val="ListParagraph"/>
+        <w:numPr>
+          <w:ilvl w:val="0"/>
+          <w:numId w:val="1"/>
+        </w:numPr>
+        <w:jc w:val="both"/>
+      </w:pPr>
+      <w:r>
+        <w:t>On the same plot</w:t>
+      </w:r>
+    </w:p>
+    <w:p>
+      <w:pPr>
+        <w:pStyle w:val="ListParagraph"/>
+        <w:jc w:val="both"/>
+      </w:pPr>
+      <w:proofErr w:type="spellStart"/>
+      <w:r>
+        <w:t>unrate</w:t>
+      </w:r>
+      <w:proofErr w:type="spellEnd"/>
+      <w:r>
+        <w:t xml:space="preserve">['MONTH'] = </w:t>
+      </w:r>
+      <w:proofErr w:type="spellStart"/>
+      <w:r>
+        <w:t>unrate</w:t>
+      </w:r>
+      <w:proofErr w:type="spellEnd"/>
+      <w:r>
+        <w:t>['DATE'].</w:t>
+      </w:r>
+      <w:proofErr w:type="spellStart"/>
+      <w:proofErr w:type="gramStart"/>
+      <w:r>
+        <w:t>dt.month</w:t>
+      </w:r>
+      <w:proofErr w:type="spellEnd"/>
+      <w:proofErr w:type="gramEnd"/>
+      <w:r>
+        <w:t># extracting month from date</w:t>
+      </w:r>
+    </w:p>
+    <w:p>
+      <w:pPr>
+        <w:pStyle w:val="ListParagraph"/>
+        <w:jc w:val="both"/>
+      </w:pPr>
+      <w:r>
+        <w:t xml:space="preserve">fig = </w:t>
+      </w:r>
+      <w:proofErr w:type="spellStart"/>
+      <w:proofErr w:type="gramStart"/>
+      <w:r>
+        <w:t>plt.figure</w:t>
+      </w:r>
+      <w:proofErr w:type="spellEnd"/>
+      <w:proofErr w:type="gramEnd"/>
+      <w:r>
+        <w:t>(</w:t>
+      </w:r>
+      <w:proofErr w:type="spellStart"/>
+      <w:r>
+        <w:t>figsize</w:t>
+      </w:r>
+      <w:proofErr w:type="spellEnd"/>
+      <w:r>
+        <w:t>=(6,3))</w:t>
+      </w:r>
+    </w:p>
+    <w:p>
+      <w:pPr>
+        <w:pStyle w:val="ListParagraph"/>
+        <w:jc w:val="both"/>
+      </w:pPr>
+    </w:p>
+    <w:p>
+      <w:pPr>
+        <w:pStyle w:val="ListParagraph"/>
+        <w:jc w:val="both"/>
+      </w:pPr>
+      <w:proofErr w:type="spellStart"/>
+      <w:proofErr w:type="gramStart"/>
+      <w:r>
+        <w:t>plt.plot</w:t>
+      </w:r>
+      <w:proofErr w:type="spellEnd"/>
+      <w:proofErr w:type="gramEnd"/>
+      <w:r>
+        <w:t>(</w:t>
+      </w:r>
+      <w:proofErr w:type="spellStart"/>
+      <w:r>
+        <w:t>unrate</w:t>
+      </w:r>
+      <w:proofErr w:type="spellEnd"/>
+      <w:r>
+        <w:t xml:space="preserve">[0:12]['MONTH'], </w:t>
+      </w:r>
+      <w:proofErr w:type="spellStart"/>
+      <w:r>
+        <w:t>unrate</w:t>
+      </w:r>
+      <w:proofErr w:type="spellEnd"/>
+      <w:r>
+        <w:t>[0:12]['VALUE'], c='red')</w:t>
+      </w:r>
+    </w:p>
+    <w:p>
+      <w:pPr>
+        <w:pStyle w:val="ListParagraph"/>
+        <w:jc w:val="both"/>
+      </w:pPr>
+      <w:proofErr w:type="spellStart"/>
+      <w:proofErr w:type="gramStart"/>
+      <w:r>
+        <w:t>plt.plot</w:t>
+      </w:r>
+      <w:proofErr w:type="spellEnd"/>
+      <w:proofErr w:type="gramEnd"/>
+      <w:r>
+        <w:t>(</w:t>
+      </w:r>
+      <w:proofErr w:type="spellStart"/>
+      <w:r>
+        <w:t>unrate</w:t>
+      </w:r>
+      <w:proofErr w:type="spellEnd"/>
+      <w:r>
+        <w:t xml:space="preserve">[12:24]['MONTH'], </w:t>
+      </w:r>
+      <w:proofErr w:type="spellStart"/>
+      <w:r>
+        <w:t>unrate</w:t>
+      </w:r>
+      <w:proofErr w:type="spellEnd"/>
+      <w:r>
+        <w:t>[12:24]['VALUE'], c='blue')</w:t>
+      </w:r>
+    </w:p>
+    <w:p>
+      <w:pPr>
+        <w:pStyle w:val="ListParagraph"/>
+        <w:jc w:val="both"/>
+      </w:pPr>
+    </w:p>
+    <w:p>
+      <w:pPr>
+        <w:pStyle w:val="ListParagraph"/>
+        <w:jc w:val="both"/>
+      </w:pPr>
+      <w:proofErr w:type="spellStart"/>
+      <w:proofErr w:type="gramStart"/>
+      <w:r>
+        <w:t>plt.show</w:t>
+      </w:r>
+      <w:proofErr w:type="spellEnd"/>
+      <w:proofErr w:type="gramEnd"/>
+      <w:r>
+        <w:t>()</w:t>
+      </w:r>
+    </w:p>
+    <w:p>
+      <w:pPr>
+        <w:pStyle w:val="ListParagraph"/>
+        <w:jc w:val="both"/>
+      </w:pPr>
+    </w:p>
+    <w:p>
+      <w:pPr>
+        <w:pStyle w:val="ListParagraph"/>
+        <w:jc w:val="both"/>
+      </w:pPr>
+    </w:p>
+    <w:p>
+      <w:pPr>
+        <w:pStyle w:val="ListParagraph"/>
+        <w:jc w:val="both"/>
+      </w:pPr>
+      <w:r>
+        <w:lastRenderedPageBreak/>
+        <w:t xml:space="preserve">fig = </w:t>
+      </w:r>
+      <w:proofErr w:type="spellStart"/>
+      <w:proofErr w:type="gramStart"/>
+      <w:r>
+        <w:t>plt.figure</w:t>
+      </w:r>
+      <w:proofErr w:type="spellEnd"/>
+      <w:proofErr w:type="gramEnd"/>
+      <w:r>
+        <w:t>(</w:t>
+      </w:r>
+      <w:proofErr w:type="spellStart"/>
+      <w:r>
+        <w:t>figsize</w:t>
+      </w:r>
+      <w:proofErr w:type="spellEnd"/>
+      <w:r>
+        <w:t>=(10,6))</w:t>
+      </w:r>
+    </w:p>
+    <w:p>
+      <w:pPr>
+        <w:pStyle w:val="ListParagraph"/>
+        <w:jc w:val="both"/>
+      </w:pPr>
+      <w:r>
+        <w:t>colors = ['red', 'blue', 'green', 'orange', 'black']</w:t>
+      </w:r>
+    </w:p>
+    <w:p>
+      <w:pPr>
+        <w:pStyle w:val="ListParagraph"/>
+        <w:jc w:val="both"/>
+      </w:pPr>
+      <w:r>
+        <w:t xml:space="preserve">for </w:t>
+      </w:r>
+      <w:proofErr w:type="spellStart"/>
+      <w:r>
+        <w:t>i</w:t>
+      </w:r>
+      <w:proofErr w:type="spellEnd"/>
+      <w:r>
+        <w:t xml:space="preserve"> in </w:t>
+      </w:r>
+      <w:proofErr w:type="gramStart"/>
+      <w:r>
+        <w:t>range(</w:t>
+      </w:r>
+      <w:proofErr w:type="gramEnd"/>
+      <w:r>
+        <w:t>5):</w:t>
+      </w:r>
+    </w:p>
+    <w:p>
+      <w:pPr>
+        <w:pStyle w:val="ListParagraph"/>
+        <w:jc w:val="both"/>
+      </w:pPr>
+      <w:r>
+        <w:t xml:space="preserve">    </w:t>
+      </w:r>
+      <w:proofErr w:type="spellStart"/>
+      <w:r>
+        <w:t>start_index</w:t>
+      </w:r>
+      <w:proofErr w:type="spellEnd"/>
+      <w:r>
+        <w:t xml:space="preserve"> = </w:t>
+      </w:r>
+      <w:proofErr w:type="spellStart"/>
+      <w:r>
+        <w:t>i</w:t>
+      </w:r>
+      <w:proofErr w:type="spellEnd"/>
+      <w:r>
+        <w:t>*12</w:t>
+      </w:r>
+    </w:p>
+    <w:p>
+      <w:pPr>
+        <w:pStyle w:val="ListParagraph"/>
+        <w:jc w:val="both"/>
+      </w:pPr>
+      <w:r>
+        <w:t xml:space="preserve">    </w:t>
+      </w:r>
+      <w:proofErr w:type="spellStart"/>
+      <w:r>
+        <w:t>end_index</w:t>
+      </w:r>
+      <w:proofErr w:type="spellEnd"/>
+      <w:r>
+        <w:t xml:space="preserve"> = (i+</w:t>
+      </w:r>
+      <w:proofErr w:type="gramStart"/>
+      <w:r>
+        <w:t>1)*</w:t>
+      </w:r>
+      <w:proofErr w:type="gramEnd"/>
+      <w:r>
+        <w:t>12</w:t>
+      </w:r>
+    </w:p>
+    <w:p>
+      <w:pPr>
+        <w:pStyle w:val="ListParagraph"/>
+        <w:jc w:val="both"/>
+      </w:pPr>
+      <w:r>
+        <w:t xml:space="preserve">    subset = </w:t>
+      </w:r>
+      <w:proofErr w:type="spellStart"/>
+      <w:r>
+        <w:t>unrate</w:t>
+      </w:r>
+      <w:proofErr w:type="spellEnd"/>
+      <w:r>
+        <w:t>[</w:t>
+      </w:r>
+      <w:proofErr w:type="spellStart"/>
+      <w:r>
+        <w:t>start_</w:t>
+      </w:r>
+      <w:proofErr w:type="gramStart"/>
+      <w:r>
+        <w:t>index:end</w:t>
+      </w:r>
+      <w:proofErr w:type="gramEnd"/>
+      <w:r>
+        <w:t>_index</w:t>
+      </w:r>
+      <w:proofErr w:type="spellEnd"/>
+      <w:r>
+        <w:t>]</w:t>
+      </w:r>
+    </w:p>
+    <w:p>
+      <w:pPr>
+        <w:pStyle w:val="ListParagraph"/>
+        <w:jc w:val="both"/>
+      </w:pPr>
+      <w:r>
+        <w:t xml:space="preserve">    </w:t>
+      </w:r>
+      <w:proofErr w:type="spellStart"/>
+      <w:proofErr w:type="gramStart"/>
+      <w:r>
+        <w:t>plt.plot</w:t>
+      </w:r>
+      <w:proofErr w:type="spellEnd"/>
+      <w:proofErr w:type="gramEnd"/>
+      <w:r>
+        <w:t>(subset['MONTH'], subset['VALUE'], c=colors[</w:t>
+      </w:r>
+      <w:proofErr w:type="spellStart"/>
+      <w:r>
+        <w:t>i</w:t>
+      </w:r>
+      <w:proofErr w:type="spellEnd"/>
+      <w:r>
+        <w:t>])</w:t>
+      </w:r>
+    </w:p>
+    <w:p>
+      <w:pPr>
+        <w:pStyle w:val="ListParagraph"/>
+        <w:jc w:val="both"/>
+      </w:pPr>
+      <w:r>
+        <w:t xml:space="preserve">    </w:t>
+      </w:r>
+    </w:p>
+    <w:p>
+      <w:pPr>
+        <w:pStyle w:val="ListParagraph"/>
+        <w:jc w:val="both"/>
+      </w:pPr>
+      <w:proofErr w:type="spellStart"/>
+      <w:proofErr w:type="gramStart"/>
+      <w:r>
+        <w:t>plt.show</w:t>
+      </w:r>
+      <w:proofErr w:type="spellEnd"/>
+      <w:proofErr w:type="gramEnd"/>
+      <w:r>
+        <w:t>()</w:t>
+      </w:r>
+    </w:p>
+    <w:p>
+      <w:pPr>
+        <w:pStyle w:val="ListParagraph"/>
+        <w:jc w:val="both"/>
+      </w:pPr>
+    </w:p>
+    <w:p>
+      <w:pPr>
+        <w:pStyle w:val="ListParagraph"/>
+        <w:numPr>
+          <w:ilvl w:val="0"/>
+          <w:numId w:val="1"/>
+        </w:numPr>
+        <w:jc w:val="both"/>
+      </w:pPr>
+      <w:r>
+        <w:t>Label</w:t>
+      </w:r>
+      <w:r>
+        <w:t>, title</w:t>
+      </w:r>
+      <w:r>
+        <w:t xml:space="preserve"> and legends</w:t>
+      </w:r>
+    </w:p>
+    <w:p>
+      <w:pPr>
+        <w:pStyle w:val="ListParagraph"/>
+        <w:jc w:val="both"/>
+      </w:pPr>
+      <w:r>
+        <w:t xml:space="preserve">fig = </w:t>
+      </w:r>
+      <w:proofErr w:type="spellStart"/>
+      <w:proofErr w:type="gramStart"/>
+      <w:r>
+        <w:t>plt.figure</w:t>
+      </w:r>
+      <w:proofErr w:type="spellEnd"/>
+      <w:proofErr w:type="gramEnd"/>
+      <w:r>
+        <w:t>(</w:t>
+      </w:r>
+      <w:proofErr w:type="spellStart"/>
+      <w:r>
+        <w:t>figsize</w:t>
+      </w:r>
+      <w:proofErr w:type="spellEnd"/>
+      <w:r>
+        <w:t>=(10,6))</w:t>
+      </w:r>
+    </w:p>
+    <w:p>
+      <w:pPr>
+        <w:pStyle w:val="ListParagraph"/>
+        <w:jc w:val="both"/>
+      </w:pPr>
+      <w:r>
+        <w:t>colors = ['red', 'blue', 'green', 'orange', 'black']</w:t>
+      </w:r>
+    </w:p>
+    <w:p>
+      <w:pPr>
+        <w:pStyle w:val="ListParagraph"/>
+        <w:jc w:val="both"/>
+      </w:pPr>
+      <w:r>
+        <w:t xml:space="preserve">for </w:t>
+      </w:r>
+      <w:proofErr w:type="spellStart"/>
+      <w:r>
+        <w:t>i</w:t>
+      </w:r>
+      <w:proofErr w:type="spellEnd"/>
+      <w:r>
+        <w:t xml:space="preserve"> in </w:t>
+      </w:r>
+      <w:proofErr w:type="gramStart"/>
+      <w:r>
+        <w:t>range(</w:t>
+      </w:r>
+      <w:proofErr w:type="gramEnd"/>
+      <w:r>
+        <w:t>5):</w:t>
+      </w:r>
+    </w:p>
+    <w:p>
+      <w:pPr>
+        <w:pStyle w:val="ListParagraph"/>
+        <w:jc w:val="both"/>
+      </w:pPr>
+      <w:r>
+        <w:t xml:space="preserve">    </w:t>
+      </w:r>
+      <w:proofErr w:type="spellStart"/>
+      <w:r>
+        <w:t>start_index</w:t>
+      </w:r>
+      <w:proofErr w:type="spellEnd"/>
+      <w:r>
+        <w:t xml:space="preserve"> = </w:t>
+      </w:r>
+      <w:proofErr w:type="spellStart"/>
+      <w:r>
+        <w:t>i</w:t>
+      </w:r>
+      <w:proofErr w:type="spellEnd"/>
+      <w:r>
+        <w:t>*12</w:t>
+      </w:r>
+    </w:p>
+    <w:p>
+      <w:pPr>
+        <w:pStyle w:val="ListParagraph"/>
+        <w:jc w:val="both"/>
+      </w:pPr>
+      <w:r>
+        <w:t xml:space="preserve">    </w:t>
+      </w:r>
+      <w:proofErr w:type="spellStart"/>
+      <w:r>
+        <w:t>end_index</w:t>
+      </w:r>
+      <w:proofErr w:type="spellEnd"/>
+      <w:r>
+        <w:t xml:space="preserve"> = (i+</w:t>
+      </w:r>
+      <w:proofErr w:type="gramStart"/>
+      <w:r>
+        <w:t>1)*</w:t>
+      </w:r>
+      <w:proofErr w:type="gramEnd"/>
+      <w:r>
+        <w:t>12</w:t>
+      </w:r>
+    </w:p>
+    <w:p>
+      <w:pPr>
+        <w:pStyle w:val="ListParagraph"/>
+        <w:jc w:val="both"/>
+      </w:pPr>
+      <w:r>
+        <w:t xml:space="preserve">    subset = </w:t>
+      </w:r>
+      <w:proofErr w:type="spellStart"/>
+      <w:r>
+        <w:t>unrate</w:t>
+      </w:r>
+      <w:proofErr w:type="spellEnd"/>
+      <w:r>
+        <w:t>[</w:t>
+      </w:r>
+      <w:proofErr w:type="spellStart"/>
+      <w:r>
+        <w:t>start_</w:t>
+      </w:r>
+      <w:proofErr w:type="gramStart"/>
+      <w:r>
+        <w:t>index:end</w:t>
+      </w:r>
+      <w:proofErr w:type="gramEnd"/>
+      <w:r>
+        <w:t>_index</w:t>
+      </w:r>
+      <w:proofErr w:type="spellEnd"/>
+      <w:r>
+        <w:t>]</w:t>
+      </w:r>
+    </w:p>
+    <w:p>
+      <w:pPr>
+        <w:pStyle w:val="ListParagraph"/>
+        <w:jc w:val="both"/>
+      </w:pPr>
+      <w:r>
+        <w:t xml:space="preserve">    label = </w:t>
+      </w:r>
+      <w:proofErr w:type="spellStart"/>
+      <w:proofErr w:type="gramStart"/>
+      <w:r>
+        <w:t>str</w:t>
+      </w:r>
+      <w:proofErr w:type="spellEnd"/>
+      <w:r>
+        <w:t>(</w:t>
+      </w:r>
+      <w:proofErr w:type="gramEnd"/>
+      <w:r>
+        <w:t xml:space="preserve">1948 + </w:t>
+      </w:r>
+      <w:proofErr w:type="spellStart"/>
+      <w:r>
+        <w:t>i</w:t>
+      </w:r>
+      <w:proofErr w:type="spellEnd"/>
+      <w:r>
+        <w:t>)</w:t>
+      </w:r>
+    </w:p>
+    <w:p>
+      <w:pPr>
+        <w:pStyle w:val="ListParagraph"/>
+        <w:jc w:val="both"/>
+      </w:pPr>
+      <w:r>
+        <w:t xml:space="preserve">    </w:t>
+      </w:r>
+      <w:proofErr w:type="spellStart"/>
+      <w:proofErr w:type="gramStart"/>
+      <w:r>
+        <w:t>plt.plot</w:t>
+      </w:r>
+      <w:proofErr w:type="spellEnd"/>
+      <w:proofErr w:type="gramEnd"/>
+      <w:r>
+        <w:t>(subset['MONTH'], subset['VALUE'], c=colors[</w:t>
+      </w:r>
+      <w:proofErr w:type="spellStart"/>
+      <w:r>
+        <w:t>i</w:t>
+      </w:r>
+      <w:proofErr w:type="spellEnd"/>
+      <w:r>
+        <w:t>], label=label)</w:t>
+      </w:r>
+    </w:p>
+    <w:p>
+      <w:pPr>
+        <w:pStyle w:val="ListParagraph"/>
+        <w:jc w:val="both"/>
+      </w:pPr>
+      <w:proofErr w:type="spellStart"/>
+      <w:proofErr w:type="gramStart"/>
+      <w:r>
+        <w:t>plt.legend</w:t>
+      </w:r>
+      <w:proofErr w:type="spellEnd"/>
+      <w:proofErr w:type="gramEnd"/>
+      <w:r>
+        <w:t>(</w:t>
+      </w:r>
+      <w:proofErr w:type="spellStart"/>
+      <w:r>
+        <w:t>loc</w:t>
+      </w:r>
+      <w:proofErr w:type="spellEnd"/>
+      <w:r>
+        <w:t>='upper left')</w:t>
+      </w:r>
+    </w:p>
+    <w:p>
+      <w:pPr>
+        <w:pStyle w:val="ListParagraph"/>
+        <w:jc w:val="both"/>
+      </w:pPr>
+      <w:proofErr w:type="spellStart"/>
+      <w:proofErr w:type="gramStart"/>
+      <w:r>
+        <w:t>plt.xlabel</w:t>
+      </w:r>
+      <w:proofErr w:type="spellEnd"/>
+      <w:proofErr w:type="gramEnd"/>
+      <w:r>
+        <w:t>('Month, Integer')</w:t>
+      </w:r>
+    </w:p>
+    <w:p>
+      <w:pPr>
+        <w:pStyle w:val="ListParagraph"/>
+        <w:jc w:val="both"/>
+      </w:pPr>
+      <w:proofErr w:type="spellStart"/>
+      <w:proofErr w:type="gramStart"/>
+      <w:r>
+        <w:t>plt.ylabel</w:t>
+      </w:r>
+      <w:proofErr w:type="spellEnd"/>
+      <w:proofErr w:type="gramEnd"/>
+      <w:r>
+        <w:t>('Unemployment Rate, Percent')</w:t>
+      </w:r>
+    </w:p>
+    <w:p>
+      <w:pPr>
+        <w:pStyle w:val="ListParagraph"/>
+        <w:jc w:val="both"/>
+      </w:pPr>
+      <w:proofErr w:type="spellStart"/>
+      <w:proofErr w:type="gramStart"/>
+      <w:r>
+        <w:t>plt.title</w:t>
+      </w:r>
+      <w:proofErr w:type="spellEnd"/>
+      <w:proofErr w:type="gramEnd"/>
+      <w:r>
+        <w:t>('Monthly Unemployment Trends, 1948-1952')</w:t>
+      </w:r>
+    </w:p>
+    <w:p>
+      <w:pPr>
+        <w:pStyle w:val="ListParagraph"/>
+        <w:jc w:val="both"/>
+      </w:pPr>
+    </w:p>
+    <w:p>
+      <w:pPr>
+        <w:pStyle w:val="ListParagraph"/>
+        <w:jc w:val="both"/>
+      </w:pPr>
+      <w:proofErr w:type="spellStart"/>
+      <w:proofErr w:type="gramStart"/>
+      <w:r>
+        <w:t>plt.show</w:t>
+      </w:r>
+      <w:proofErr w:type="spellEnd"/>
+      <w:proofErr w:type="gramEnd"/>
+      <w:r>
+        <w:t>()</w:t>
+      </w:r>
+    </w:p>
+    <w:p>
+      <w:pPr>
+        <w:pStyle w:val="ListParagraph"/>
+        <w:jc w:val="both"/>
+      </w:pPr>
+    </w:p>
+    <w:p>
+      <w:pPr>
+        <w:pStyle w:val="ListParagraph"/>
+        <w:numPr>
+          <w:ilvl w:val="0"/>
+          <w:numId w:val="1"/>
+        </w:numPr>
+        <w:jc w:val="both"/>
+      </w:pPr>
+      <w:r>
+        <w:t>Bar and Scatter plots</w:t>
+      </w:r>
+    </w:p>
+    <w:p>
+      <w:pPr>
+        <w:pStyle w:val="ListParagraph"/>
+        <w:jc w:val="both"/>
+      </w:pPr>
+      <w:r>
+        <w:t xml:space="preserve">import pandas as </w:t>
+      </w:r>
+      <w:proofErr w:type="spellStart"/>
+      <w:r>
+        <w:t>pd</w:t>
+      </w:r>
+      <w:proofErr w:type="spellEnd"/>
+    </w:p>
+    <w:p>
+      <w:pPr>
+        <w:pStyle w:val="ListParagraph"/>
+        <w:jc w:val="both"/>
+      </w:pPr>
+      <w:r>
+        <w:t xml:space="preserve">reviews = </w:t>
+      </w:r>
+      <w:proofErr w:type="spellStart"/>
+      <w:proofErr w:type="gramStart"/>
+      <w:r>
+        <w:t>pd.read</w:t>
+      </w:r>
+      <w:proofErr w:type="gramEnd"/>
+      <w:r>
+        <w:t>_csv</w:t>
+      </w:r>
+      <w:proofErr w:type="spellEnd"/>
+      <w:r>
+        <w:t>('fandango_scores.csv')</w:t>
+      </w:r>
+    </w:p>
+    <w:p>
+      <w:pPr>
+        <w:pStyle w:val="ListParagraph"/>
+        <w:jc w:val="both"/>
+      </w:pPr>
+      <w:r>
+        <w:t>cols = ['FILM', '</w:t>
+      </w:r>
+      <w:proofErr w:type="spellStart"/>
+      <w:r>
+        <w:t>RT_user_norm</w:t>
+      </w:r>
+      <w:proofErr w:type="spellEnd"/>
+      <w:r>
+        <w:t>', '</w:t>
+      </w:r>
+      <w:proofErr w:type="spellStart"/>
+      <w:r>
+        <w:t>Metacritic_user_nom</w:t>
+      </w:r>
+      <w:proofErr w:type="spellEnd"/>
+      <w:r>
+        <w:t>', '</w:t>
+      </w:r>
+      <w:proofErr w:type="spellStart"/>
+      <w:r>
+        <w:t>IMDB_norm</w:t>
+      </w:r>
+      <w:proofErr w:type="spellEnd"/>
+      <w:r>
+        <w:t>', '</w:t>
+      </w:r>
+      <w:proofErr w:type="spellStart"/>
+      <w:r>
+        <w:t>Fandango_Ratingvalue</w:t>
+      </w:r>
+      <w:proofErr w:type="spellEnd"/>
+      <w:r>
+        <w:t>', '</w:t>
+      </w:r>
+      <w:proofErr w:type="spellStart"/>
+      <w:r>
+        <w:t>Fandango_Stars</w:t>
+      </w:r>
+      <w:proofErr w:type="spellEnd"/>
+      <w:r>
+        <w:t>']</w:t>
+      </w:r>
+    </w:p>
+    <w:p>
+      <w:pPr>
+        <w:pStyle w:val="ListParagraph"/>
+        <w:jc w:val="both"/>
+      </w:pPr>
+      <w:proofErr w:type="spellStart"/>
+      <w:r>
+        <w:t>norm_reviews</w:t>
+      </w:r>
+      <w:proofErr w:type="spellEnd"/>
+      <w:r>
+        <w:t xml:space="preserve"> = reviews[cols]</w:t>
+      </w:r>
+    </w:p>
+    <w:p>
+      <w:pPr>
+        <w:pStyle w:val="ListParagraph"/>
+        <w:jc w:val="both"/>
+      </w:pPr>
+      <w:r>
+        <w:t>print(</w:t>
+      </w:r>
+      <w:proofErr w:type="spellStart"/>
+      <w:r>
+        <w:t>norm_</w:t>
+      </w:r>
+      <w:proofErr w:type="gramStart"/>
+      <w:r>
+        <w:t>reviews</w:t>
+      </w:r>
+      <w:proofErr w:type="spellEnd"/>
+      <w:r>
+        <w:t>[</w:t>
+      </w:r>
+      <w:proofErr w:type="gramEnd"/>
+      <w:r>
+        <w:t>:1])</w:t>
+      </w:r>
+    </w:p>
+    <w:p>
+      <w:pPr>
+        <w:pStyle w:val="ListParagraph"/>
+        <w:jc w:val="both"/>
+      </w:pPr>
+    </w:p>
+    <w:p>
+      <w:pPr>
+        <w:pStyle w:val="ListParagraph"/>
+        <w:jc w:val="both"/>
+      </w:pPr>
+      <w:r>
+        <w:t># creating bar plot</w:t>
+      </w:r>
+    </w:p>
+    <w:p>
+      <w:pPr>
+        <w:pStyle w:val="ListParagraph"/>
+        <w:jc w:val="both"/>
+      </w:pPr>
+      <w:r>
+        <w:t xml:space="preserve">import </w:t>
+      </w:r>
+      <w:proofErr w:type="spellStart"/>
+      <w:proofErr w:type="gramStart"/>
+      <w:r>
+        <w:t>matplotlib.pyplot</w:t>
+      </w:r>
+      <w:proofErr w:type="spellEnd"/>
+      <w:proofErr w:type="gramEnd"/>
+      <w:r>
+        <w:t xml:space="preserve"> as </w:t>
+      </w:r>
+      <w:proofErr w:type="spellStart"/>
+      <w:r>
+        <w:t>plt</w:t>
+      </w:r>
+      <w:proofErr w:type="spellEnd"/>
+    </w:p>
+    <w:p>
+      <w:pPr>
+        <w:pStyle w:val="ListParagraph"/>
+        <w:jc w:val="both"/>
+      </w:pPr>
+      <w:r>
+        <w:t xml:space="preserve">from </w:t>
+      </w:r>
+      <w:proofErr w:type="spellStart"/>
+      <w:r>
+        <w:t>numpy</w:t>
+      </w:r>
+      <w:proofErr w:type="spellEnd"/>
+      <w:r>
+        <w:t xml:space="preserve"> import </w:t>
+      </w:r>
+      <w:proofErr w:type="spellStart"/>
+      <w:r>
+        <w:t>arange</w:t>
+      </w:r>
+      <w:proofErr w:type="spellEnd"/>
+    </w:p>
+    <w:p>
+      <w:pPr>
+        <w:pStyle w:val="ListParagraph"/>
+        <w:jc w:val="both"/>
+      </w:pPr>
+      <w:proofErr w:type="spellStart"/>
+      <w:r>
+        <w:t>num_cols</w:t>
+      </w:r>
+      <w:proofErr w:type="spellEnd"/>
+      <w:r>
+        <w:t xml:space="preserve"> = ['</w:t>
+      </w:r>
+      <w:proofErr w:type="spellStart"/>
+      <w:r>
+        <w:t>RT_user_norm</w:t>
+      </w:r>
+      <w:proofErr w:type="spellEnd"/>
+      <w:r>
+        <w:t>', '</w:t>
+      </w:r>
+      <w:proofErr w:type="spellStart"/>
+      <w:r>
+        <w:t>Metacritic_user_nom</w:t>
+      </w:r>
+      <w:proofErr w:type="spellEnd"/>
+      <w:r>
+        <w:t>', '</w:t>
+      </w:r>
+      <w:proofErr w:type="spellStart"/>
+      <w:r>
+        <w:t>IMDB_norm</w:t>
+      </w:r>
+      <w:proofErr w:type="spellEnd"/>
+      <w:r>
+        <w:t>', '</w:t>
+      </w:r>
+      <w:proofErr w:type="spellStart"/>
+      <w:r>
+        <w:t>Fandango_Ratingvalue</w:t>
+      </w:r>
+      <w:proofErr w:type="spellEnd"/>
+      <w:r>
+        <w:t>', '</w:t>
+      </w:r>
+      <w:proofErr w:type="spellStart"/>
+      <w:r>
+        <w:t>Fandango_Stars</w:t>
+      </w:r>
+      <w:proofErr w:type="spellEnd"/>
+      <w:r>
+        <w:t>']</w:t>
+      </w:r>
+    </w:p>
+    <w:p>
+      <w:pPr>
+        <w:pStyle w:val="ListParagraph"/>
+        <w:jc w:val="both"/>
+      </w:pPr>
+    </w:p>
+    <w:p>
+      <w:pPr>
+        <w:pStyle w:val="ListParagraph"/>
+        <w:jc w:val="both"/>
+      </w:pPr>
+      <w:proofErr w:type="spellStart"/>
+      <w:r>
+        <w:t>bar_heights</w:t>
+      </w:r>
+      <w:proofErr w:type="spellEnd"/>
+      <w:r>
+        <w:t xml:space="preserve"> = </w:t>
+      </w:r>
+      <w:proofErr w:type="spellStart"/>
+      <w:r>
+        <w:t>norm_reviews</w:t>
+      </w:r>
+      <w:proofErr w:type="spellEnd"/>
+      <w:r>
+        <w:t>[</w:t>
+      </w:r>
+      <w:proofErr w:type="spellStart"/>
+      <w:r>
+        <w:t>num_cols</w:t>
+      </w:r>
+      <w:proofErr w:type="spellEnd"/>
+      <w:proofErr w:type="gramStart"/>
+      <w:r>
+        <w:t>].</w:t>
+      </w:r>
+      <w:proofErr w:type="spellStart"/>
+      <w:r>
+        <w:t>iloc</w:t>
+      </w:r>
+      <w:proofErr w:type="spellEnd"/>
+      <w:proofErr w:type="gramEnd"/>
+      <w:r>
+        <w:t>[0].values</w:t>
+      </w:r>
+    </w:p>
+    <w:p>
+      <w:pPr>
+        <w:pStyle w:val="ListParagraph"/>
+        <w:jc w:val="both"/>
+      </w:pPr>
+      <w:proofErr w:type="spellStart"/>
+      <w:r>
+        <w:t>bar_positions</w:t>
+      </w:r>
+      <w:proofErr w:type="spellEnd"/>
+      <w:r>
+        <w:t xml:space="preserve"> = </w:t>
+      </w:r>
+      <w:proofErr w:type="spellStart"/>
+      <w:proofErr w:type="gramStart"/>
+      <w:r>
+        <w:t>arange</w:t>
+      </w:r>
+      <w:proofErr w:type="spellEnd"/>
+      <w:r>
+        <w:t>(</w:t>
+      </w:r>
+      <w:proofErr w:type="gramEnd"/>
+      <w:r>
+        <w:t>5) + 0.75</w:t>
+      </w:r>
+    </w:p>
+    <w:p>
+      <w:pPr>
+        <w:pStyle w:val="ListParagraph"/>
+        <w:jc w:val="both"/>
+      </w:pPr>
+      <w:r>
+        <w:t xml:space="preserve">fig, ax = </w:t>
+      </w:r>
+      <w:proofErr w:type="spellStart"/>
+      <w:proofErr w:type="gramStart"/>
+      <w:r>
+        <w:t>plt.subplots</w:t>
+      </w:r>
+      <w:proofErr w:type="spellEnd"/>
+      <w:proofErr w:type="gramEnd"/>
+      <w:r>
+        <w:t>()</w:t>
+      </w:r>
+    </w:p>
+    <w:p>
+      <w:pPr>
+        <w:pStyle w:val="ListParagraph"/>
+        <w:jc w:val="both"/>
+      </w:pPr>
+      <w:proofErr w:type="spellStart"/>
+      <w:proofErr w:type="gramStart"/>
+      <w:r>
+        <w:t>ax.bar</w:t>
+      </w:r>
+      <w:proofErr w:type="spellEnd"/>
+      <w:r>
+        <w:t>(</w:t>
+      </w:r>
+      <w:proofErr w:type="spellStart"/>
+      <w:proofErr w:type="gramEnd"/>
+      <w:r>
+        <w:t>bar_positions</w:t>
+      </w:r>
+      <w:proofErr w:type="spellEnd"/>
+      <w:r>
+        <w:t xml:space="preserve">, </w:t>
+      </w:r>
+      <w:proofErr w:type="spellStart"/>
+      <w:r>
+        <w:t>bar_heights</w:t>
+      </w:r>
+      <w:proofErr w:type="spellEnd"/>
+      <w:r>
+        <w:t>, 0.5)</w:t>
+      </w:r>
+    </w:p>
+    <w:p>
+      <w:pPr>
+        <w:pStyle w:val="ListParagraph"/>
+        <w:jc w:val="both"/>
+      </w:pPr>
+      <w:proofErr w:type="spellStart"/>
+      <w:proofErr w:type="gramStart"/>
+      <w:r>
+        <w:lastRenderedPageBreak/>
+        <w:t>plt.show</w:t>
+      </w:r>
+      <w:proofErr w:type="spellEnd"/>
+      <w:proofErr w:type="gramEnd"/>
+      <w:r>
+        <w:t>()</w:t>
+      </w:r>
+    </w:p>
+    <w:p>
+      <w:pPr>
+        <w:pStyle w:val="ListParagraph"/>
+        <w:jc w:val="both"/>
+      </w:pPr>
+    </w:p>
+    <w:p>
+      <w:pPr>
+        <w:pStyle w:val="ListParagraph"/>
+        <w:jc w:val="both"/>
+      </w:pPr>
+      <w:r>
+        <w:t>#</w:t>
+      </w:r>
+      <w:proofErr w:type="spellStart"/>
+      <w:r>
+        <w:t>Xticks</w:t>
+      </w:r>
+      <w:proofErr w:type="spellEnd"/>
+      <w:r>
+        <w:t xml:space="preserve"> and </w:t>
+      </w:r>
+      <w:proofErr w:type="spellStart"/>
+      <w:r>
+        <w:t>Xticks</w:t>
+      </w:r>
+      <w:proofErr w:type="spellEnd"/>
+      <w:r>
+        <w:t xml:space="preserve"> labels</w:t>
+      </w:r>
+    </w:p>
+    <w:p>
+      <w:pPr>
+        <w:pStyle w:val="ListParagraph"/>
+        <w:jc w:val="both"/>
+      </w:pPr>
+      <w:proofErr w:type="spellStart"/>
+      <w:r>
+        <w:t>num_cols</w:t>
+      </w:r>
+      <w:proofErr w:type="spellEnd"/>
+      <w:r>
+        <w:t xml:space="preserve"> = ['</w:t>
+      </w:r>
+      <w:proofErr w:type="spellStart"/>
+      <w:r>
+        <w:t>RT_user_norm</w:t>
+      </w:r>
+      <w:proofErr w:type="spellEnd"/>
+      <w:r>
+        <w:t>', '</w:t>
+      </w:r>
+      <w:proofErr w:type="spellStart"/>
+      <w:r>
+        <w:t>Metacritic_user_nom</w:t>
+      </w:r>
+      <w:proofErr w:type="spellEnd"/>
+      <w:r>
+        <w:t>', '</w:t>
+      </w:r>
+      <w:proofErr w:type="spellStart"/>
+      <w:r>
+        <w:t>IMDB_norm</w:t>
+      </w:r>
+      <w:proofErr w:type="spellEnd"/>
+      <w:r>
+        <w:t>', '</w:t>
+      </w:r>
+      <w:proofErr w:type="spellStart"/>
+      <w:r>
+        <w:t>Fandango_Ratingvalue</w:t>
+      </w:r>
+      <w:proofErr w:type="spellEnd"/>
+      <w:r>
+        <w:t>', '</w:t>
+      </w:r>
+      <w:proofErr w:type="spellStart"/>
+      <w:r>
+        <w:t>Fandango_Stars</w:t>
+      </w:r>
+      <w:proofErr w:type="spellEnd"/>
+      <w:r>
+        <w:t>']</w:t>
+      </w:r>
+    </w:p>
+    <w:p>
+      <w:pPr>
+        <w:pStyle w:val="ListParagraph"/>
+        <w:jc w:val="both"/>
+      </w:pPr>
+      <w:proofErr w:type="spellStart"/>
+      <w:r>
+        <w:t>bar_heights</w:t>
+      </w:r>
+      <w:proofErr w:type="spellEnd"/>
+      <w:r>
+        <w:t xml:space="preserve"> = </w:t>
+      </w:r>
+      <w:proofErr w:type="spellStart"/>
+      <w:r>
+        <w:t>norm_reviews</w:t>
+      </w:r>
+      <w:proofErr w:type="spellEnd"/>
+      <w:r>
+        <w:t>[</w:t>
+      </w:r>
+      <w:proofErr w:type="spellStart"/>
+      <w:r>
+        <w:t>num_cols</w:t>
+      </w:r>
+      <w:proofErr w:type="spellEnd"/>
+      <w:proofErr w:type="gramStart"/>
+      <w:r>
+        <w:t>].</w:t>
+      </w:r>
+      <w:proofErr w:type="spellStart"/>
+      <w:r>
+        <w:t>iloc</w:t>
+      </w:r>
+      <w:proofErr w:type="spellEnd"/>
+      <w:proofErr w:type="gramEnd"/>
+      <w:r>
+        <w:t>[0].values</w:t>
+      </w:r>
+    </w:p>
+    <w:p>
+      <w:pPr>
+        <w:pStyle w:val="ListParagraph"/>
+        <w:jc w:val="both"/>
+      </w:pPr>
+      <w:proofErr w:type="spellStart"/>
+      <w:r>
+        <w:t>bar_positions</w:t>
+      </w:r>
+      <w:proofErr w:type="spellEnd"/>
+      <w:r>
+        <w:t xml:space="preserve"> = </w:t>
+      </w:r>
+      <w:proofErr w:type="spellStart"/>
+      <w:proofErr w:type="gramStart"/>
+      <w:r>
+        <w:t>arange</w:t>
+      </w:r>
+      <w:proofErr w:type="spellEnd"/>
+      <w:r>
+        <w:t>(</w:t>
+      </w:r>
+      <w:proofErr w:type="gramEnd"/>
+      <w:r>
+        <w:t>5) + 0.75</w:t>
+      </w:r>
+    </w:p>
+    <w:p>
+      <w:pPr>
+        <w:pStyle w:val="ListParagraph"/>
+        <w:jc w:val="both"/>
+      </w:pPr>
+      <w:proofErr w:type="spellStart"/>
+      <w:r>
+        <w:t>tick_positions</w:t>
+      </w:r>
+      <w:proofErr w:type="spellEnd"/>
+      <w:r>
+        <w:t xml:space="preserve"> = </w:t>
+      </w:r>
+      <w:proofErr w:type="gramStart"/>
+      <w:r>
+        <w:t>range(</w:t>
+      </w:r>
+      <w:proofErr w:type="gramEnd"/>
+      <w:r>
+        <w:t>1,6)</w:t>
+      </w:r>
+    </w:p>
+    <w:p>
+      <w:pPr>
+        <w:pStyle w:val="ListParagraph"/>
+        <w:jc w:val="both"/>
+      </w:pPr>
+      <w:r>
+        <w:t xml:space="preserve">fig, ax = </w:t>
+      </w:r>
+      <w:proofErr w:type="spellStart"/>
+      <w:proofErr w:type="gramStart"/>
+      <w:r>
+        <w:t>plt.subplots</w:t>
+      </w:r>
+      <w:proofErr w:type="spellEnd"/>
+      <w:proofErr w:type="gramEnd"/>
+      <w:r>
+        <w:t>()</w:t>
+      </w:r>
+    </w:p>
+    <w:p>
+      <w:pPr>
+        <w:pStyle w:val="ListParagraph"/>
+        <w:jc w:val="both"/>
+      </w:pPr>
+    </w:p>
+    <w:p>
+      <w:pPr>
+        <w:pStyle w:val="ListParagraph"/>
+        <w:jc w:val="both"/>
+      </w:pPr>
+      <w:proofErr w:type="spellStart"/>
+      <w:proofErr w:type="gramStart"/>
+      <w:r>
+        <w:t>ax.bar</w:t>
+      </w:r>
+      <w:proofErr w:type="spellEnd"/>
+      <w:r>
+        <w:t>(</w:t>
+      </w:r>
+      <w:proofErr w:type="spellStart"/>
+      <w:proofErr w:type="gramEnd"/>
+      <w:r>
+        <w:t>bar_positions</w:t>
+      </w:r>
+      <w:proofErr w:type="spellEnd"/>
+      <w:r>
+        <w:t xml:space="preserve">, </w:t>
+      </w:r>
+      <w:proofErr w:type="spellStart"/>
+      <w:r>
+        <w:t>bar_heights</w:t>
+      </w:r>
+      <w:proofErr w:type="spellEnd"/>
+      <w:r>
+        <w:t>, 0.5)</w:t>
+      </w:r>
+    </w:p>
+    <w:p>
+      <w:pPr>
+        <w:pStyle w:val="ListParagraph"/>
+        <w:jc w:val="both"/>
+      </w:pPr>
+      <w:proofErr w:type="spellStart"/>
+      <w:r>
+        <w:t>ax.set_xticks</w:t>
+      </w:r>
+      <w:proofErr w:type="spellEnd"/>
+      <w:r>
+        <w:t>(</w:t>
+      </w:r>
+      <w:proofErr w:type="spellStart"/>
+      <w:r>
+        <w:t>tick_positions</w:t>
+      </w:r>
+      <w:proofErr w:type="spellEnd"/>
+      <w:r>
+        <w:t>)</w:t>
+      </w:r>
+    </w:p>
+    <w:p>
+      <w:pPr>
+        <w:pStyle w:val="ListParagraph"/>
+        <w:jc w:val="both"/>
+      </w:pPr>
+      <w:proofErr w:type="spellStart"/>
+      <w:r>
+        <w:t>ax.set_</w:t>
+      </w:r>
+      <w:proofErr w:type="gramStart"/>
+      <w:r>
+        <w:t>xticklabels</w:t>
+      </w:r>
+      <w:proofErr w:type="spellEnd"/>
+      <w:r>
+        <w:t>(</w:t>
+      </w:r>
+      <w:proofErr w:type="spellStart"/>
+      <w:proofErr w:type="gramEnd"/>
+      <w:r>
+        <w:t>num_cols</w:t>
+      </w:r>
+      <w:proofErr w:type="spellEnd"/>
+      <w:r>
+        <w:t>, rotation=90)</w:t>
+      </w:r>
+    </w:p>
+    <w:p>
+      <w:pPr>
+        <w:pStyle w:val="ListParagraph"/>
+        <w:jc w:val="both"/>
+      </w:pPr>
+    </w:p>
+    <w:p>
+      <w:pPr>
+        <w:pStyle w:val="ListParagraph"/>
+        <w:jc w:val="both"/>
+      </w:pPr>
+      <w:proofErr w:type="spellStart"/>
+      <w:r>
+        <w:t>ax.set_</w:t>
+      </w:r>
+      <w:proofErr w:type="gramStart"/>
+      <w:r>
+        <w:t>xlabel</w:t>
+      </w:r>
+      <w:proofErr w:type="spellEnd"/>
+      <w:r>
+        <w:t>(</w:t>
+      </w:r>
+      <w:proofErr w:type="gramEnd"/>
+      <w:r>
+        <w:t>'Rating Source')</w:t>
+      </w:r>
+    </w:p>
+    <w:p>
+      <w:pPr>
+        <w:pStyle w:val="ListParagraph"/>
+        <w:jc w:val="both"/>
+      </w:pPr>
+      <w:proofErr w:type="spellStart"/>
+      <w:r>
+        <w:t>ax.set_</w:t>
+      </w:r>
+      <w:proofErr w:type="gramStart"/>
+      <w:r>
+        <w:t>ylabel</w:t>
+      </w:r>
+      <w:proofErr w:type="spellEnd"/>
+      <w:r>
+        <w:t>(</w:t>
+      </w:r>
+      <w:proofErr w:type="gramEnd"/>
+      <w:r>
+        <w:t>'Average Rating')</w:t>
+      </w:r>
+    </w:p>
+    <w:p>
+      <w:pPr>
+        <w:pStyle w:val="ListParagraph"/>
+        <w:jc w:val="both"/>
+      </w:pPr>
+      <w:proofErr w:type="spellStart"/>
+      <w:r>
+        <w:t>ax.set_</w:t>
+      </w:r>
+      <w:proofErr w:type="gramStart"/>
+      <w:r>
+        <w:t>title</w:t>
+      </w:r>
+      <w:proofErr w:type="spellEnd"/>
+      <w:r>
+        <w:t>(</w:t>
+      </w:r>
+      <w:proofErr w:type="gramEnd"/>
+      <w:r>
+        <w:t>'Average User Rating For Avengers: Age of Ultron (2015)')</w:t>
+      </w:r>
+    </w:p>
+    <w:p>
+      <w:pPr>
+        <w:pStyle w:val="ListParagraph"/>
+        <w:jc w:val="both"/>
+      </w:pPr>
+      <w:proofErr w:type="spellStart"/>
+      <w:proofErr w:type="gramStart"/>
+      <w:r>
+        <w:t>plt.show</w:t>
+      </w:r>
+      <w:proofErr w:type="spellEnd"/>
+      <w:proofErr w:type="gramEnd"/>
+      <w:r>
+        <w:t>()</w:t>
+      </w:r>
+    </w:p>
+    <w:p>
+      <w:pPr>
+        <w:pStyle w:val="ListParagraph"/>
+        <w:jc w:val="both"/>
+      </w:pPr>
+    </w:p>
+    <w:p>
+      <w:pPr>
+        <w:pStyle w:val="ListParagraph"/>
+        <w:jc w:val="both"/>
+      </w:pPr>
+      <w:r>
+        <w:t>#Horizontal plot</w:t>
+      </w:r>
+    </w:p>
+    <w:p>
+      <w:pPr>
+        <w:pStyle w:val="ListParagraph"/>
+        <w:jc w:val="both"/>
+      </w:pPr>
+      <w:r>
+        <w:t xml:space="preserve">import </w:t>
+      </w:r>
+      <w:proofErr w:type="spellStart"/>
+      <w:proofErr w:type="gramStart"/>
+      <w:r>
+        <w:t>matplotlib.pyplot</w:t>
+      </w:r>
+      <w:proofErr w:type="spellEnd"/>
+      <w:proofErr w:type="gramEnd"/>
+      <w:r>
+        <w:t xml:space="preserve"> as </w:t>
+      </w:r>
+      <w:proofErr w:type="spellStart"/>
+      <w:r>
+        <w:t>plt</w:t>
+      </w:r>
+      <w:proofErr w:type="spellEnd"/>
+    </w:p>
+    <w:p>
+      <w:pPr>
+        <w:pStyle w:val="ListParagraph"/>
+        <w:jc w:val="both"/>
+      </w:pPr>
+      <w:r>
+        <w:t xml:space="preserve">from </w:t>
+      </w:r>
+      <w:proofErr w:type="spellStart"/>
+      <w:r>
+        <w:t>numpy</w:t>
+      </w:r>
+      <w:proofErr w:type="spellEnd"/>
+      <w:r>
+        <w:t xml:space="preserve"> import </w:t>
+      </w:r>
+      <w:proofErr w:type="spellStart"/>
+      <w:r>
+        <w:t>arange</w:t>
+      </w:r>
+      <w:proofErr w:type="spellEnd"/>
+    </w:p>
+    <w:p>
+      <w:pPr>
+        <w:pStyle w:val="ListParagraph"/>
+        <w:jc w:val="both"/>
+      </w:pPr>
+      <w:proofErr w:type="spellStart"/>
+      <w:r>
+        <w:t>num_cols</w:t>
+      </w:r>
+      <w:proofErr w:type="spellEnd"/>
+      <w:r>
+        <w:t xml:space="preserve"> = ['</w:t>
+      </w:r>
+      <w:proofErr w:type="spellStart"/>
+      <w:r>
+        <w:t>RT_user_norm</w:t>
+      </w:r>
+      <w:proofErr w:type="spellEnd"/>
+      <w:r>
+        <w:t>', '</w:t>
+      </w:r>
+      <w:proofErr w:type="spellStart"/>
+      <w:r>
+        <w:t>Metacritic_user_nom</w:t>
+      </w:r>
+      <w:proofErr w:type="spellEnd"/>
+      <w:r>
+        <w:t>', '</w:t>
+      </w:r>
+      <w:proofErr w:type="spellStart"/>
+      <w:r>
+        <w:t>IMDB_norm</w:t>
+      </w:r>
+      <w:proofErr w:type="spellEnd"/>
+      <w:r>
+        <w:t>', '</w:t>
+      </w:r>
+      <w:proofErr w:type="spellStart"/>
+      <w:r>
+        <w:t>Fandango_Ratingvalue</w:t>
+      </w:r>
+      <w:proofErr w:type="spellEnd"/>
+      <w:r>
+        <w:t>', '</w:t>
+      </w:r>
+      <w:proofErr w:type="spellStart"/>
+      <w:r>
+        <w:t>Fandango_Stars</w:t>
+      </w:r>
+      <w:proofErr w:type="spellEnd"/>
+      <w:r>
+        <w:t>']</w:t>
+      </w:r>
+    </w:p>
+    <w:p>
+      <w:pPr>
+        <w:pStyle w:val="ListParagraph"/>
+        <w:jc w:val="both"/>
+      </w:pPr>
+    </w:p>
+    <w:p>
+      <w:pPr>
+        <w:pStyle w:val="ListParagraph"/>
+        <w:jc w:val="both"/>
+      </w:pPr>
+      <w:proofErr w:type="spellStart"/>
+      <w:r>
+        <w:t>bar_widths</w:t>
+      </w:r>
+      <w:proofErr w:type="spellEnd"/>
+      <w:r>
+        <w:t xml:space="preserve"> = </w:t>
+      </w:r>
+      <w:proofErr w:type="spellStart"/>
+      <w:r>
+        <w:t>norm_reviews</w:t>
+      </w:r>
+      <w:proofErr w:type="spellEnd"/>
+      <w:r>
+        <w:t>[</w:t>
+      </w:r>
+      <w:proofErr w:type="spellStart"/>
+      <w:r>
+        <w:t>num_cols</w:t>
+      </w:r>
+      <w:proofErr w:type="spellEnd"/>
+      <w:proofErr w:type="gramStart"/>
+      <w:r>
+        <w:t>].</w:t>
+      </w:r>
+      <w:proofErr w:type="spellStart"/>
+      <w:r>
+        <w:t>iloc</w:t>
+      </w:r>
+      <w:proofErr w:type="spellEnd"/>
+      <w:proofErr w:type="gramEnd"/>
+      <w:r>
+        <w:t>[0].values</w:t>
+      </w:r>
+    </w:p>
+    <w:p>
+      <w:pPr>
+        <w:pStyle w:val="ListParagraph"/>
+        <w:jc w:val="both"/>
+      </w:pPr>
+      <w:proofErr w:type="spellStart"/>
+      <w:r>
+        <w:t>bar_positions</w:t>
+      </w:r>
+      <w:proofErr w:type="spellEnd"/>
+      <w:r>
+        <w:t xml:space="preserve"> = </w:t>
+      </w:r>
+      <w:proofErr w:type="spellStart"/>
+      <w:proofErr w:type="gramStart"/>
+      <w:r>
+        <w:t>arange</w:t>
+      </w:r>
+      <w:proofErr w:type="spellEnd"/>
+      <w:r>
+        <w:t>(</w:t>
+      </w:r>
+      <w:proofErr w:type="gramEnd"/>
+      <w:r>
+        <w:t>5) + 0.75</w:t>
+      </w:r>
+    </w:p>
+    <w:p>
+      <w:pPr>
+        <w:pStyle w:val="ListParagraph"/>
+        <w:jc w:val="both"/>
+      </w:pPr>
+      <w:proofErr w:type="spellStart"/>
+      <w:r>
+        <w:t>tick_positions</w:t>
+      </w:r>
+      <w:proofErr w:type="spellEnd"/>
+      <w:r>
+        <w:t xml:space="preserve"> = </w:t>
+      </w:r>
+      <w:proofErr w:type="gramStart"/>
+      <w:r>
+        <w:t>range(</w:t>
+      </w:r>
+      <w:proofErr w:type="gramEnd"/>
+      <w:r>
+        <w:t>1,6)</w:t>
+      </w:r>
+    </w:p>
+    <w:p>
+      <w:pPr>
+        <w:pStyle w:val="ListParagraph"/>
+        <w:jc w:val="both"/>
+      </w:pPr>
+      <w:r>
+        <w:t xml:space="preserve">fig, ax = </w:t>
+      </w:r>
+      <w:proofErr w:type="spellStart"/>
+      <w:proofErr w:type="gramStart"/>
+      <w:r>
+        <w:t>plt.subplots</w:t>
+      </w:r>
+      <w:proofErr w:type="spellEnd"/>
+      <w:proofErr w:type="gramEnd"/>
+      <w:r>
+        <w:t>()</w:t>
+      </w:r>
+    </w:p>
+    <w:p>
+      <w:pPr>
+        <w:pStyle w:val="ListParagraph"/>
+        <w:jc w:val="both"/>
+      </w:pPr>
+      <w:proofErr w:type="spellStart"/>
+      <w:proofErr w:type="gramStart"/>
+      <w:r>
+        <w:t>ax.</w:t>
+      </w:r>
+      <w:r>
+        <w:rPr>
+          <w:highlight w:val="yellow"/>
+        </w:rPr>
+        <w:t>barh</w:t>
+      </w:r>
+      <w:proofErr w:type="spellEnd"/>
+      <w:proofErr w:type="gramEnd"/>
+      <w:r>
+        <w:t>(</w:t>
+      </w:r>
+      <w:proofErr w:type="spellStart"/>
+      <w:r>
+        <w:t>bar_positions</w:t>
+      </w:r>
+      <w:proofErr w:type="spellEnd"/>
+      <w:r>
+        <w:t xml:space="preserve">, </w:t>
+      </w:r>
+      <w:proofErr w:type="spellStart"/>
+      <w:r>
+        <w:t>bar_widths</w:t>
+      </w:r>
+      <w:proofErr w:type="spellEnd"/>
+      <w:r>
+        <w:t>, 0.5)</w:t>
+      </w:r>
+    </w:p>
+    <w:p>
+      <w:pPr>
+        <w:pStyle w:val="ListParagraph"/>
+        <w:jc w:val="both"/>
+      </w:pPr>
+    </w:p>
+    <w:p>
+      <w:pPr>
+        <w:pStyle w:val="ListParagraph"/>
+        <w:jc w:val="both"/>
+      </w:pPr>
+      <w:proofErr w:type="spellStart"/>
+      <w:r>
+        <w:t>ax.set_yticks</w:t>
+      </w:r>
+      <w:proofErr w:type="spellEnd"/>
+      <w:r>
+        <w:t>(</w:t>
+      </w:r>
+      <w:proofErr w:type="spellStart"/>
+      <w:r>
+        <w:t>tick_positions</w:t>
+      </w:r>
+      <w:proofErr w:type="spellEnd"/>
+      <w:r>
+        <w:t>)</w:t>
+      </w:r>
+    </w:p>
+    <w:p>
+      <w:pPr>
+        <w:pStyle w:val="ListParagraph"/>
+        <w:jc w:val="both"/>
+      </w:pPr>
+      <w:proofErr w:type="spellStart"/>
+      <w:r>
+        <w:t>ax.set_yticklabels</w:t>
+      </w:r>
+      <w:proofErr w:type="spellEnd"/>
+      <w:r>
+        <w:t>(</w:t>
+      </w:r>
+      <w:proofErr w:type="spellStart"/>
+      <w:r>
+        <w:t>num_cols</w:t>
+      </w:r>
+      <w:proofErr w:type="spellEnd"/>
+      <w:r>
+        <w:t>)</w:t>
+      </w:r>
+    </w:p>
+    <w:p>
+      <w:pPr>
+        <w:pStyle w:val="ListParagraph"/>
+        <w:jc w:val="both"/>
+      </w:pPr>
+      <w:proofErr w:type="spellStart"/>
+      <w:r>
+        <w:t>ax.set_</w:t>
+      </w:r>
+      <w:proofErr w:type="gramStart"/>
+      <w:r>
+        <w:t>ylabel</w:t>
+      </w:r>
+      <w:proofErr w:type="spellEnd"/>
+      <w:r>
+        <w:t>(</w:t>
+      </w:r>
+      <w:proofErr w:type="gramEnd"/>
+      <w:r>
+        <w:t>'Rating Source')</w:t>
+      </w:r>
+    </w:p>
+    <w:p>
+      <w:pPr>
+        <w:pStyle w:val="ListParagraph"/>
+        <w:jc w:val="both"/>
+      </w:pPr>
+      <w:proofErr w:type="spellStart"/>
+      <w:r>
+        <w:t>ax.set_</w:t>
+      </w:r>
+      <w:proofErr w:type="gramStart"/>
+      <w:r>
+        <w:t>xlabel</w:t>
+      </w:r>
+      <w:proofErr w:type="spellEnd"/>
+      <w:r>
+        <w:t>(</w:t>
+      </w:r>
+      <w:proofErr w:type="gramEnd"/>
+      <w:r>
+        <w:t>'Average Rating')</w:t>
+      </w:r>
+    </w:p>
+    <w:p>
+      <w:pPr>
+        <w:pStyle w:val="ListParagraph"/>
+        <w:jc w:val="both"/>
+      </w:pPr>
+      <w:proofErr w:type="spellStart"/>
+      <w:r>
+        <w:t>ax.set_</w:t>
+      </w:r>
+      <w:proofErr w:type="gramStart"/>
+      <w:r>
+        <w:t>title</w:t>
+      </w:r>
+      <w:proofErr w:type="spellEnd"/>
+      <w:r>
+        <w:t>(</w:t>
+      </w:r>
+      <w:proofErr w:type="gramEnd"/>
+      <w:r>
+        <w:t>'Average User Rating For Avengers: Age of Ultron (2015)')</w:t>
+      </w:r>
+    </w:p>
+    <w:p>
+      <w:pPr>
+        <w:pStyle w:val="ListParagraph"/>
+        <w:jc w:val="both"/>
+      </w:pPr>
+      <w:proofErr w:type="spellStart"/>
+      <w:proofErr w:type="gramStart"/>
+      <w:r>
+        <w:t>plt.show</w:t>
+      </w:r>
+      <w:proofErr w:type="spellEnd"/>
+      <w:proofErr w:type="gramEnd"/>
+      <w:r>
+        <w:t>()</w:t>
+      </w:r>
+    </w:p>
+    <w:p>
+      <w:pPr>
+        <w:pStyle w:val="ListParagraph"/>
+        <w:jc w:val="both"/>
+      </w:pPr>
+    </w:p>
+    <w:p>
+      <w:pPr>
+        <w:pStyle w:val="ListParagraph"/>
+        <w:jc w:val="both"/>
+      </w:pPr>
+      <w:r>
+        <w:t># Scatter Plots</w:t>
+      </w:r>
+    </w:p>
+    <w:p>
+      <w:pPr>
+        <w:pStyle w:val="ListParagraph"/>
+        <w:jc w:val="both"/>
+      </w:pPr>
+      <w:r>
+        <w:t xml:space="preserve">fig, ax = </w:t>
+      </w:r>
+      <w:proofErr w:type="spellStart"/>
+      <w:proofErr w:type="gramStart"/>
+      <w:r>
+        <w:t>plt.subplots</w:t>
+      </w:r>
+      <w:proofErr w:type="spellEnd"/>
+      <w:proofErr w:type="gramEnd"/>
+      <w:r>
+        <w:t>()</w:t>
+      </w:r>
+    </w:p>
+    <w:p>
+      <w:pPr>
+        <w:pStyle w:val="ListParagraph"/>
+        <w:jc w:val="both"/>
+      </w:pPr>
+      <w:proofErr w:type="spellStart"/>
+      <w:proofErr w:type="gramStart"/>
+      <w:r>
+        <w:t>ax.scatter</w:t>
+      </w:r>
+      <w:proofErr w:type="spellEnd"/>
+      <w:proofErr w:type="gramEnd"/>
+      <w:r>
+        <w:t>(</w:t>
+      </w:r>
+      <w:proofErr w:type="spellStart"/>
+      <w:r>
+        <w:t>norm_reviews</w:t>
+      </w:r>
+      <w:proofErr w:type="spellEnd"/>
+      <w:r>
+        <w:t>['</w:t>
+      </w:r>
+      <w:proofErr w:type="spellStart"/>
+      <w:r>
+        <w:t>Fandango_Ratingvalue</w:t>
+      </w:r>
+      <w:proofErr w:type="spellEnd"/>
+      <w:r>
+        <w:t xml:space="preserve">'], </w:t>
+      </w:r>
+      <w:proofErr w:type="spellStart"/>
+      <w:r>
+        <w:t>norm_reviews</w:t>
+      </w:r>
+      <w:proofErr w:type="spellEnd"/>
+      <w:r>
+        <w:t>['</w:t>
+      </w:r>
+      <w:proofErr w:type="spellStart"/>
+      <w:r>
+        <w:t>RT_user_norm</w:t>
+      </w:r>
+      <w:proofErr w:type="spellEnd"/>
+      <w:r>
+        <w:t>'])</w:t>
+      </w:r>
+    </w:p>
+    <w:p>
+      <w:pPr>
+        <w:pStyle w:val="ListParagraph"/>
+        <w:jc w:val="both"/>
+      </w:pPr>
+      <w:proofErr w:type="spellStart"/>
+      <w:r>
+        <w:t>ax.set_xlabel</w:t>
+      </w:r>
+      <w:proofErr w:type="spellEnd"/>
+      <w:r>
+        <w:t>('Fandango')</w:t>
+      </w:r>
+    </w:p>
+    <w:p>
+      <w:pPr>
+        <w:pStyle w:val="ListParagraph"/>
+        <w:jc w:val="both"/>
+      </w:pPr>
+      <w:proofErr w:type="spellStart"/>
+      <w:r>
+        <w:t>ax.set_</w:t>
+      </w:r>
+      <w:proofErr w:type="gramStart"/>
+      <w:r>
+        <w:t>ylabel</w:t>
+      </w:r>
+      <w:proofErr w:type="spellEnd"/>
+      <w:r>
+        <w:t>(</w:t>
+      </w:r>
+      <w:proofErr w:type="gramEnd"/>
+      <w:r>
+        <w:t>'Rotten Tomatoes')</w:t>
+      </w:r>
+    </w:p>
+    <w:p>
+      <w:pPr>
+        <w:pStyle w:val="ListParagraph"/>
+        <w:jc w:val="both"/>
+      </w:pPr>
+      <w:proofErr w:type="spellStart"/>
+      <w:proofErr w:type="gramStart"/>
+      <w:r>
+        <w:t>plt.show</w:t>
+      </w:r>
+      <w:proofErr w:type="spellEnd"/>
+      <w:proofErr w:type="gramEnd"/>
+      <w:r>
+        <w:t>()</w:t>
+      </w:r>
+    </w:p>
+    <w:p>
+      <w:pPr>
+        <w:pStyle w:val="ListParagraph"/>
+        <w:jc w:val="both"/>
+      </w:pPr>
+      <w:r>
+        <w:lastRenderedPageBreak/>
+        <w:t>## Axis limits</w:t>
+      </w:r>
+    </w:p>
+    <w:p>
+      <w:pPr>
+        <w:pStyle w:val="ListParagraph"/>
+        <w:jc w:val="both"/>
+      </w:pPr>
+      <w:r>
+        <w:t xml:space="preserve">import </w:t>
+      </w:r>
+      <w:proofErr w:type="spellStart"/>
+      <w:proofErr w:type="gramStart"/>
+      <w:r>
+        <w:t>matplotlib.pyplot</w:t>
+      </w:r>
+      <w:proofErr w:type="spellEnd"/>
+      <w:proofErr w:type="gramEnd"/>
+      <w:r>
+        <w:t xml:space="preserve"> as </w:t>
+      </w:r>
+      <w:proofErr w:type="spellStart"/>
+      <w:r>
+        <w:t>plt</w:t>
+      </w:r>
+      <w:proofErr w:type="spellEnd"/>
+    </w:p>
+    <w:p>
+      <w:pPr>
+        <w:pStyle w:val="ListParagraph"/>
+        <w:jc w:val="both"/>
+      </w:pPr>
+    </w:p>
+    <w:p>
+      <w:pPr>
+        <w:pStyle w:val="ListParagraph"/>
+        <w:jc w:val="both"/>
+      </w:pPr>
+      <w:r>
+        <w:t xml:space="preserve">fig = </w:t>
+      </w:r>
+      <w:proofErr w:type="spellStart"/>
+      <w:proofErr w:type="gramStart"/>
+      <w:r>
+        <w:t>plt.figure</w:t>
+      </w:r>
+      <w:proofErr w:type="spellEnd"/>
+      <w:proofErr w:type="gramEnd"/>
+      <w:r>
+        <w:t>(</w:t>
+      </w:r>
+      <w:proofErr w:type="spellStart"/>
+      <w:r>
+        <w:t>figsize</w:t>
+      </w:r>
+      <w:proofErr w:type="spellEnd"/>
+      <w:r>
+        <w:t>=(5,10))</w:t>
+      </w:r>
+    </w:p>
+    <w:p>
+      <w:pPr>
+        <w:pStyle w:val="ListParagraph"/>
+        <w:jc w:val="both"/>
+      </w:pPr>
+      <w:r>
+        <w:t xml:space="preserve">ax1 = </w:t>
+      </w:r>
+      <w:proofErr w:type="spellStart"/>
+      <w:r>
+        <w:t>fig.add_</w:t>
+      </w:r>
+      <w:proofErr w:type="gramStart"/>
+      <w:r>
+        <w:t>subplot</w:t>
+      </w:r>
+      <w:proofErr w:type="spellEnd"/>
+      <w:r>
+        <w:t>(</w:t>
+      </w:r>
+      <w:proofErr w:type="gramEnd"/>
+      <w:r>
+        <w:t>3,1,1)</w:t>
+      </w:r>
+    </w:p>
+    <w:p>
+      <w:pPr>
+        <w:pStyle w:val="ListParagraph"/>
+        <w:jc w:val="both"/>
+      </w:pPr>
+      <w:r>
+        <w:t xml:space="preserve">ax2 = </w:t>
+      </w:r>
+      <w:proofErr w:type="spellStart"/>
+      <w:r>
+        <w:t>fig.add_</w:t>
+      </w:r>
+      <w:proofErr w:type="gramStart"/>
+      <w:r>
+        <w:t>subplot</w:t>
+      </w:r>
+      <w:proofErr w:type="spellEnd"/>
+      <w:r>
+        <w:t>(</w:t>
+      </w:r>
+      <w:proofErr w:type="gramEnd"/>
+      <w:r>
+        <w:t>3,1,2)</w:t>
+      </w:r>
+    </w:p>
+    <w:p>
+      <w:pPr>
+        <w:pStyle w:val="ListParagraph"/>
+        <w:jc w:val="both"/>
+      </w:pPr>
+      <w:r>
+        <w:t xml:space="preserve">ax3 = </w:t>
+      </w:r>
+      <w:proofErr w:type="spellStart"/>
+      <w:r>
+        <w:t>fig.add_</w:t>
+      </w:r>
+      <w:proofErr w:type="gramStart"/>
+      <w:r>
+        <w:t>subplot</w:t>
+      </w:r>
+      <w:proofErr w:type="spellEnd"/>
+      <w:r>
+        <w:t>(</w:t>
+      </w:r>
+      <w:proofErr w:type="gramEnd"/>
+      <w:r>
+        <w:t>3,1,3)</w:t>
+      </w:r>
+    </w:p>
+    <w:p>
+      <w:pPr>
+        <w:pStyle w:val="ListParagraph"/>
+        <w:jc w:val="both"/>
+      </w:pPr>
+      <w:r>
+        <w:t>ax1.scatter(</w:t>
+      </w:r>
+      <w:proofErr w:type="spellStart"/>
+      <w:r>
+        <w:t>norm_reviews</w:t>
+      </w:r>
+      <w:proofErr w:type="spellEnd"/>
+      <w:r>
+        <w:t>['</w:t>
+      </w:r>
+      <w:proofErr w:type="spellStart"/>
+      <w:r>
+        <w:t>Fandango_Ratingvalue</w:t>
+      </w:r>
+      <w:proofErr w:type="spellEnd"/>
+      <w:r>
+        <w:t xml:space="preserve">'], </w:t>
+      </w:r>
+      <w:proofErr w:type="spellStart"/>
+      <w:r>
+        <w:t>norm_reviews</w:t>
+      </w:r>
+      <w:proofErr w:type="spellEnd"/>
+      <w:r>
+        <w:t>['</w:t>
+      </w:r>
+      <w:proofErr w:type="spellStart"/>
+      <w:r>
+        <w:t>RT_user_norm</w:t>
+      </w:r>
+      <w:proofErr w:type="spellEnd"/>
+      <w:r>
+        <w:t>'])</w:t>
+      </w:r>
+    </w:p>
+    <w:p>
+      <w:pPr>
+        <w:pStyle w:val="ListParagraph"/>
+        <w:jc w:val="both"/>
+      </w:pPr>
+      <w:r>
+        <w:t>ax1.set_xlabel('Fandango')</w:t>
+      </w:r>
+    </w:p>
+    <w:p>
+      <w:pPr>
+        <w:pStyle w:val="ListParagraph"/>
+        <w:jc w:val="both"/>
+      </w:pPr>
+      <w:r>
+        <w:t>ax1.set_</w:t>
+      </w:r>
+      <w:proofErr w:type="gramStart"/>
+      <w:r>
+        <w:t>ylabel(</w:t>
+      </w:r>
+      <w:proofErr w:type="gramEnd"/>
+      <w:r>
+        <w:t>'Rotten Tomatoes')</w:t>
+      </w:r>
+    </w:p>
+    <w:p>
+      <w:pPr>
+        <w:pStyle w:val="ListParagraph"/>
+        <w:jc w:val="both"/>
+      </w:pPr>
+      <w:r>
+        <w:t>ax1.set_</w:t>
+      </w:r>
+      <w:proofErr w:type="gramStart"/>
+      <w:r>
+        <w:t>xlim(</w:t>
+      </w:r>
+      <w:proofErr w:type="gramEnd"/>
+      <w:r>
+        <w:t>0, 5)</w:t>
+      </w:r>
+    </w:p>
+    <w:p>
+      <w:pPr>
+        <w:pStyle w:val="ListParagraph"/>
+        <w:jc w:val="both"/>
+      </w:pPr>
+      <w:r>
+        <w:t>ax1.set_</w:t>
+      </w:r>
+      <w:proofErr w:type="gramStart"/>
+      <w:r>
+        <w:t>ylim(</w:t>
+      </w:r>
+      <w:proofErr w:type="gramEnd"/>
+      <w:r>
+        <w:t>0, 5)</w:t>
+      </w:r>
+    </w:p>
+    <w:p>
+      <w:pPr>
+        <w:pStyle w:val="ListParagraph"/>
+        <w:jc w:val="both"/>
+      </w:pPr>
+    </w:p>
+    <w:p>
+      <w:pPr>
+        <w:pStyle w:val="ListParagraph"/>
+        <w:jc w:val="both"/>
+      </w:pPr>
+      <w:r>
+        <w:t>ax2.scatter(</w:t>
+      </w:r>
+      <w:proofErr w:type="spellStart"/>
+      <w:r>
+        <w:t>norm_reviews</w:t>
+      </w:r>
+      <w:proofErr w:type="spellEnd"/>
+      <w:r>
+        <w:t>['</w:t>
+      </w:r>
+      <w:proofErr w:type="spellStart"/>
+      <w:r>
+        <w:t>Fandango_Ratingvalue</w:t>
+      </w:r>
+      <w:proofErr w:type="spellEnd"/>
+      <w:r>
+        <w:t xml:space="preserve">'], </w:t>
+      </w:r>
+      <w:proofErr w:type="spellStart"/>
+      <w:r>
+        <w:t>norm_reviews</w:t>
+      </w:r>
+      <w:proofErr w:type="spellEnd"/>
+      <w:r>
+        <w:t>['</w:t>
+      </w:r>
+      <w:proofErr w:type="spellStart"/>
+      <w:r>
+        <w:t>Metacritic_user_nom</w:t>
+      </w:r>
+      <w:proofErr w:type="spellEnd"/>
+      <w:r>
+        <w:t>'])</w:t>
+      </w:r>
+    </w:p>
+    <w:p>
+      <w:pPr>
+        <w:pStyle w:val="ListParagraph"/>
+        <w:jc w:val="both"/>
+      </w:pPr>
+      <w:r>
+        <w:t>ax2.set_xlabel('Fandango')</w:t>
+      </w:r>
+    </w:p>
+    <w:p>
+      <w:pPr>
+        <w:pStyle w:val="ListParagraph"/>
+        <w:jc w:val="both"/>
+      </w:pPr>
+      <w:r>
+        <w:t>ax2.set_ylabel('Metacritic')</w:t>
+      </w:r>
+    </w:p>
+    <w:p>
+      <w:pPr>
+        <w:pStyle w:val="ListParagraph"/>
+        <w:jc w:val="both"/>
+      </w:pPr>
+      <w:r>
+        <w:t>ax2.set_</w:t>
+      </w:r>
+      <w:proofErr w:type="gramStart"/>
+      <w:r>
+        <w:t>xlim(</w:t>
+      </w:r>
+      <w:proofErr w:type="gramEnd"/>
+      <w:r>
+        <w:t>0, 5)</w:t>
+      </w:r>
+    </w:p>
+    <w:p>
+      <w:pPr>
+        <w:pStyle w:val="ListParagraph"/>
+        <w:jc w:val="both"/>
+      </w:pPr>
+      <w:r>
+        <w:t>ax2.set_</w:t>
+      </w:r>
+      <w:proofErr w:type="gramStart"/>
+      <w:r>
+        <w:t>ylim(</w:t>
+      </w:r>
+      <w:proofErr w:type="gramEnd"/>
+      <w:r>
+        <w:t>0, 5)</w:t>
+      </w:r>
+    </w:p>
+    <w:p>
+      <w:pPr>
+        <w:pStyle w:val="ListParagraph"/>
+        <w:jc w:val="both"/>
+      </w:pPr>
+    </w:p>
+    <w:p>
+      <w:pPr>
+        <w:pStyle w:val="ListParagraph"/>
+        <w:jc w:val="both"/>
+      </w:pPr>
+      <w:r>
+        <w:t>ax3.scatter(</w:t>
+      </w:r>
+      <w:proofErr w:type="spellStart"/>
+      <w:r>
+        <w:t>norm_reviews</w:t>
+      </w:r>
+      <w:proofErr w:type="spellEnd"/>
+      <w:r>
+        <w:t>['</w:t>
+      </w:r>
+      <w:proofErr w:type="spellStart"/>
+      <w:r>
+        <w:t>Fandango_Ratingvalue</w:t>
+      </w:r>
+      <w:proofErr w:type="spellEnd"/>
+      <w:r>
+        <w:t xml:space="preserve">'], </w:t>
+      </w:r>
+      <w:proofErr w:type="spellStart"/>
+      <w:r>
+        <w:t>norm_reviews</w:t>
+      </w:r>
+      <w:proofErr w:type="spellEnd"/>
+      <w:r>
+        <w:t>['</w:t>
+      </w:r>
+      <w:proofErr w:type="spellStart"/>
+      <w:r>
+        <w:t>IMDB_norm</w:t>
+      </w:r>
+      <w:proofErr w:type="spellEnd"/>
+      <w:r>
+        <w:t>'])</w:t>
+      </w:r>
+    </w:p>
+    <w:p>
+      <w:pPr>
+        <w:pStyle w:val="ListParagraph"/>
+        <w:jc w:val="both"/>
+      </w:pPr>
+      <w:r>
+        <w:t>ax3.set_xlabel('Fandango')</w:t>
+      </w:r>
+    </w:p>
+    <w:p>
+      <w:pPr>
+        <w:pStyle w:val="ListParagraph"/>
+        <w:jc w:val="both"/>
+      </w:pPr>
+      <w:r>
+        <w:t>ax3.set_ylabel('IMDB')</w:t>
+      </w:r>
+    </w:p>
+    <w:p>
+      <w:pPr>
+        <w:pStyle w:val="ListParagraph"/>
+        <w:jc w:val="both"/>
+      </w:pPr>
+      <w:r>
+        <w:t>ax3.set_</w:t>
+      </w:r>
+      <w:proofErr w:type="gramStart"/>
+      <w:r>
+        <w:t>xlim(</w:t>
+      </w:r>
+      <w:proofErr w:type="gramEnd"/>
+      <w:r>
+        <w:t>0, 5)</w:t>
+      </w:r>
+    </w:p>
+    <w:p>
+      <w:pPr>
+        <w:pStyle w:val="ListParagraph"/>
+        <w:jc w:val="both"/>
+      </w:pPr>
+      <w:r>
+        <w:t>ax3.set_</w:t>
+      </w:r>
+      <w:proofErr w:type="gramStart"/>
+      <w:r>
+        <w:t>ylim(</w:t>
+      </w:r>
+      <w:proofErr w:type="gramEnd"/>
+      <w:r>
+        <w:t>0, 5)</w:t>
+      </w:r>
+    </w:p>
+    <w:p>
+      <w:pPr>
+        <w:pStyle w:val="ListParagraph"/>
+        <w:jc w:val="both"/>
+      </w:pPr>
+    </w:p>
+    <w:p>
+      <w:pPr>
+        <w:pStyle w:val="ListParagraph"/>
+        <w:jc w:val="both"/>
+      </w:pPr>
+      <w:proofErr w:type="spellStart"/>
+      <w:proofErr w:type="gramStart"/>
+      <w:r>
+        <w:t>plt.show</w:t>
+      </w:r>
+      <w:proofErr w:type="spellEnd"/>
+      <w:proofErr w:type="gramEnd"/>
+      <w:r>
+        <w:t>()</w:t>
+      </w:r>
+    </w:p>
+    <w:p>
+      <w:pPr>
+        <w:pStyle w:val="ListParagraph"/>
+        <w:jc w:val="both"/>
+      </w:pPr>
+    </w:p>
+    <w:p>
+      <w:pPr>
+        <w:pStyle w:val="ListParagraph"/>
+        <w:numPr>
+          <w:ilvl w:val="0"/>
+          <w:numId w:val="1"/>
+        </w:numPr>
+        <w:jc w:val="both"/>
+      </w:pPr>
+      <w:r>
+        <w:t>Histogram and box plot</w:t>
+      </w:r>
+    </w:p>
+    <w:p>
+      <w:pPr>
+        <w:pStyle w:val="ListParagraph"/>
+        <w:jc w:val="both"/>
+      </w:pPr>
+      <w:proofErr w:type="spellStart"/>
+      <w:r>
+        <w:t>fandango_distribution</w:t>
+      </w:r>
+      <w:proofErr w:type="spellEnd"/>
+      <w:r>
+        <w:t xml:space="preserve"> = </w:t>
+      </w:r>
+      <w:proofErr w:type="spellStart"/>
+      <w:r>
+        <w:t>norm_reviews</w:t>
+      </w:r>
+      <w:proofErr w:type="spellEnd"/>
+      <w:r>
+        <w:t>['</w:t>
+      </w:r>
+      <w:proofErr w:type="spellStart"/>
+      <w:r>
+        <w:t>Fandango_Ratingvalue</w:t>
+      </w:r>
+      <w:proofErr w:type="spellEnd"/>
+      <w:r>
+        <w:t>'].</w:t>
+      </w:r>
+      <w:proofErr w:type="spellStart"/>
+      <w:r>
+        <w:t>value_</w:t>
+      </w:r>
+      <w:proofErr w:type="gramStart"/>
+      <w:r>
+        <w:t>counts</w:t>
+      </w:r>
+      <w:proofErr w:type="spellEnd"/>
+      <w:r>
+        <w:t>(</w:t>
+      </w:r>
+      <w:proofErr w:type="gramEnd"/>
+      <w:r>
+        <w:t>)</w:t>
+      </w:r>
+    </w:p>
+    <w:p>
+      <w:pPr>
+        <w:pStyle w:val="ListParagraph"/>
+        <w:jc w:val="both"/>
+      </w:pPr>
+      <w:proofErr w:type="spellStart"/>
+      <w:r>
+        <w:t>fandango_distribution</w:t>
+      </w:r>
+      <w:proofErr w:type="spellEnd"/>
+      <w:r>
+        <w:t xml:space="preserve"> = </w:t>
+      </w:r>
+      <w:proofErr w:type="spellStart"/>
+      <w:r>
+        <w:t>fandango_</w:t>
+      </w:r>
+      <w:proofErr w:type="gramStart"/>
+      <w:r>
+        <w:t>distribution.sort</w:t>
+      </w:r>
+      <w:proofErr w:type="gramEnd"/>
+      <w:r>
+        <w:t>_index</w:t>
+      </w:r>
+      <w:proofErr w:type="spellEnd"/>
+      <w:r>
+        <w:t>()</w:t>
+      </w:r>
+    </w:p>
+    <w:p>
+      <w:pPr>
+        <w:pStyle w:val="ListParagraph"/>
+        <w:jc w:val="both"/>
+      </w:pPr>
+    </w:p>
+    <w:p>
+      <w:pPr>
+        <w:pStyle w:val="ListParagraph"/>
+        <w:jc w:val="both"/>
+      </w:pPr>
+      <w:proofErr w:type="spellStart"/>
+      <w:r>
+        <w:t>imdb_distribution</w:t>
+      </w:r>
+      <w:proofErr w:type="spellEnd"/>
+      <w:r>
+        <w:t xml:space="preserve"> = </w:t>
+      </w:r>
+      <w:proofErr w:type="spellStart"/>
+      <w:r>
+        <w:t>norm_reviews</w:t>
+      </w:r>
+      <w:proofErr w:type="spellEnd"/>
+      <w:r>
+        <w:t>['</w:t>
+      </w:r>
+      <w:proofErr w:type="spellStart"/>
+      <w:r>
+        <w:t>IMDB_norm</w:t>
+      </w:r>
+      <w:proofErr w:type="spellEnd"/>
+      <w:r>
+        <w:t>'].</w:t>
+      </w:r>
+      <w:proofErr w:type="spellStart"/>
+      <w:r>
+        <w:t>value_</w:t>
+      </w:r>
+      <w:proofErr w:type="gramStart"/>
+      <w:r>
+        <w:t>counts</w:t>
+      </w:r>
+      <w:proofErr w:type="spellEnd"/>
+      <w:r>
+        <w:t>(</w:t>
+      </w:r>
+      <w:proofErr w:type="gramEnd"/>
+      <w:r>
+        <w:t>)</w:t>
+      </w:r>
+    </w:p>
+    <w:p>
+      <w:pPr>
+        <w:pStyle w:val="ListParagraph"/>
+        <w:jc w:val="both"/>
+      </w:pPr>
+      <w:proofErr w:type="spellStart"/>
+      <w:r>
+        <w:t>imdb_distribution</w:t>
+      </w:r>
+      <w:proofErr w:type="spellEnd"/>
+      <w:r>
+        <w:t xml:space="preserve"> = </w:t>
+      </w:r>
+      <w:proofErr w:type="spellStart"/>
+      <w:r>
+        <w:t>imdb_</w:t>
+      </w:r>
+      <w:proofErr w:type="gramStart"/>
+      <w:r>
+        <w:t>distribution.sort</w:t>
+      </w:r>
+      <w:proofErr w:type="gramEnd"/>
+      <w:r>
+        <w:t>_index</w:t>
+      </w:r>
+      <w:proofErr w:type="spellEnd"/>
+      <w:r>
+        <w:t>()</w:t>
+      </w:r>
+    </w:p>
+    <w:p>
+      <w:pPr>
+        <w:pStyle w:val="ListParagraph"/>
+        <w:jc w:val="both"/>
+      </w:pPr>
+    </w:p>
+    <w:p>
+      <w:pPr>
+        <w:pStyle w:val="ListParagraph"/>
+        <w:jc w:val="both"/>
+      </w:pPr>
+      <w:r>
+        <w:t>print(</w:t>
+      </w:r>
+      <w:proofErr w:type="spellStart"/>
+      <w:r>
+        <w:t>fandango_distribution</w:t>
+      </w:r>
+      <w:proofErr w:type="spellEnd"/>
+      <w:r>
+        <w:t>)</w:t>
+      </w:r>
+    </w:p>
+    <w:p>
+      <w:pPr>
+        <w:pStyle w:val="ListParagraph"/>
+        <w:jc w:val="both"/>
+      </w:pPr>
+      <w:r>
+        <w:t>print(</w:t>
+      </w:r>
+      <w:proofErr w:type="spellStart"/>
+      <w:r>
+        <w:t>imdb_distribution</w:t>
+      </w:r>
+      <w:proofErr w:type="spellEnd"/>
+      <w:r>
+        <w:t>)</w:t>
+      </w:r>
+    </w:p>
+    <w:p>
+      <w:pPr>
+        <w:pStyle w:val="ListParagraph"/>
+        <w:jc w:val="both"/>
+      </w:pPr>
+    </w:p>
+    <w:p>
+      <w:pPr>
+        <w:pStyle w:val="ListParagraph"/>
+        <w:jc w:val="both"/>
+      </w:pPr>
+      <w:r>
+        <w:t># Making range for X-axis</w:t>
+      </w:r>
+    </w:p>
+    <w:p>
+      <w:pPr>
+        <w:pStyle w:val="ListParagraph"/>
+        <w:jc w:val="both"/>
+      </w:pPr>
+      <w:r>
+        <w:t xml:space="preserve">fig, ax = </w:t>
+      </w:r>
+      <w:proofErr w:type="spellStart"/>
+      <w:proofErr w:type="gramStart"/>
+      <w:r>
+        <w:t>plt.subplots</w:t>
+      </w:r>
+      <w:proofErr w:type="spellEnd"/>
+      <w:proofErr w:type="gramEnd"/>
+      <w:r>
+        <w:t>()</w:t>
+      </w:r>
+    </w:p>
+    <w:p>
+      <w:pPr>
+        <w:pStyle w:val="ListParagraph"/>
+        <w:jc w:val="both"/>
+      </w:pPr>
+      <w:proofErr w:type="spellStart"/>
+      <w:proofErr w:type="gramStart"/>
+      <w:r>
+        <w:t>ax.hist</w:t>
+      </w:r>
+      <w:proofErr w:type="spellEnd"/>
+      <w:proofErr w:type="gramEnd"/>
+      <w:r>
+        <w:t>(</w:t>
+      </w:r>
+      <w:proofErr w:type="spellStart"/>
+      <w:r>
+        <w:t>norm_reviews</w:t>
+      </w:r>
+      <w:proofErr w:type="spellEnd"/>
+      <w:r>
+        <w:t>['</w:t>
+      </w:r>
+      <w:proofErr w:type="spellStart"/>
+      <w:r>
+        <w:t>Fandango_Ratingvalue</w:t>
+      </w:r>
+      <w:proofErr w:type="spellEnd"/>
+      <w:r>
+        <w:t>'], range=(0, 5))</w:t>
+      </w:r>
+    </w:p>
+    <w:p>
+      <w:pPr>
+        <w:pStyle w:val="ListParagraph"/>
+        <w:jc w:val="both"/>
+      </w:pPr>
+      <w:proofErr w:type="spellStart"/>
+      <w:proofErr w:type="gramStart"/>
+      <w:r>
+        <w:t>plt.show</w:t>
+      </w:r>
+      <w:proofErr w:type="spellEnd"/>
+      <w:proofErr w:type="gramEnd"/>
+      <w:r>
+        <w:t>()</w:t>
+      </w:r>
+    </w:p>
+    <w:p>
+      <w:pPr>
+        <w:pStyle w:val="ListParagraph"/>
+        <w:jc w:val="both"/>
+      </w:pPr>
+    </w:p>
+    <w:p>
+      <w:pPr>
+        <w:pStyle w:val="ListParagraph"/>
+        <w:jc w:val="both"/>
+      </w:pPr>
+      <w:r>
+        <w:t>#</w:t>
+      </w:r>
+    </w:p>
+    <w:p>
+      <w:pPr>
+        <w:pStyle w:val="ListParagraph"/>
+        <w:jc w:val="both"/>
+      </w:pPr>
+      <w:r>
+        <w:t xml:space="preserve">fig = </w:t>
+      </w:r>
+      <w:proofErr w:type="spellStart"/>
+      <w:proofErr w:type="gramStart"/>
+      <w:r>
+        <w:t>plt.figure</w:t>
+      </w:r>
+      <w:proofErr w:type="spellEnd"/>
+      <w:proofErr w:type="gramEnd"/>
+      <w:r>
+        <w:t>(</w:t>
+      </w:r>
+      <w:proofErr w:type="spellStart"/>
+      <w:r>
+        <w:t>figsize</w:t>
+      </w:r>
+      <w:proofErr w:type="spellEnd"/>
+      <w:r>
+        <w:t>=(5,20))</w:t>
+      </w:r>
+    </w:p>
+    <w:p>
+      <w:pPr>
+        <w:pStyle w:val="ListParagraph"/>
+        <w:jc w:val="both"/>
+      </w:pPr>
+      <w:r>
+        <w:lastRenderedPageBreak/>
+        <w:t xml:space="preserve">ax1 = </w:t>
+      </w:r>
+      <w:proofErr w:type="spellStart"/>
+      <w:r>
+        <w:t>fig.add_</w:t>
+      </w:r>
+      <w:proofErr w:type="gramStart"/>
+      <w:r>
+        <w:t>subplot</w:t>
+      </w:r>
+      <w:proofErr w:type="spellEnd"/>
+      <w:r>
+        <w:t>(</w:t>
+      </w:r>
+      <w:proofErr w:type="gramEnd"/>
+      <w:r>
+        <w:t>4,1,1)</w:t>
+      </w:r>
+    </w:p>
+    <w:p>
+      <w:pPr>
+        <w:pStyle w:val="ListParagraph"/>
+        <w:jc w:val="both"/>
+      </w:pPr>
+      <w:r>
+        <w:t xml:space="preserve">ax2 = </w:t>
+      </w:r>
+      <w:proofErr w:type="spellStart"/>
+      <w:r>
+        <w:t>fig.add_</w:t>
+      </w:r>
+      <w:proofErr w:type="gramStart"/>
+      <w:r>
+        <w:t>subplot</w:t>
+      </w:r>
+      <w:proofErr w:type="spellEnd"/>
+      <w:r>
+        <w:t>(</w:t>
+      </w:r>
+      <w:proofErr w:type="gramEnd"/>
+      <w:r>
+        <w:t>4,1,2)</w:t>
+      </w:r>
+    </w:p>
+    <w:p>
+      <w:pPr>
+        <w:pStyle w:val="ListParagraph"/>
+        <w:jc w:val="both"/>
+      </w:pPr>
+      <w:r>
+        <w:t xml:space="preserve">ax3 = </w:t>
+      </w:r>
+      <w:proofErr w:type="spellStart"/>
+      <w:r>
+        <w:t>fig.add_</w:t>
+      </w:r>
+      <w:proofErr w:type="gramStart"/>
+      <w:r>
+        <w:t>subplot</w:t>
+      </w:r>
+      <w:proofErr w:type="spellEnd"/>
+      <w:r>
+        <w:t>(</w:t>
+      </w:r>
+      <w:proofErr w:type="gramEnd"/>
+      <w:r>
+        <w:t>4,1,3)</w:t>
+      </w:r>
+    </w:p>
+    <w:p>
+      <w:pPr>
+        <w:pStyle w:val="ListParagraph"/>
+        <w:jc w:val="both"/>
+      </w:pPr>
+      <w:r>
+        <w:t xml:space="preserve">ax4 = </w:t>
+      </w:r>
+      <w:proofErr w:type="spellStart"/>
+      <w:r>
+        <w:t>fig.add_</w:t>
+      </w:r>
+      <w:proofErr w:type="gramStart"/>
+      <w:r>
+        <w:t>subplot</w:t>
+      </w:r>
+      <w:proofErr w:type="spellEnd"/>
+      <w:r>
+        <w:t>(</w:t>
+      </w:r>
+      <w:proofErr w:type="gramEnd"/>
+      <w:r>
+        <w:t>4,1,4)</w:t>
+      </w:r>
+    </w:p>
+    <w:p>
+      <w:pPr>
+        <w:pStyle w:val="ListParagraph"/>
+        <w:jc w:val="both"/>
+      </w:pPr>
+      <w:r>
+        <w:t>ax1.hist(</w:t>
+      </w:r>
+      <w:proofErr w:type="spellStart"/>
+      <w:r>
+        <w:t>norm_reviews</w:t>
+      </w:r>
+      <w:proofErr w:type="spellEnd"/>
+      <w:r>
+        <w:t>['</w:t>
+      </w:r>
+      <w:proofErr w:type="spellStart"/>
+      <w:r>
+        <w:t>Fandango_Ratingvalue</w:t>
+      </w:r>
+      <w:proofErr w:type="spellEnd"/>
+      <w:r>
+        <w:t>'], bins=20, range</w:t>
+      </w:r>
+      <w:proofErr w:type="gramStart"/>
+      <w:r>
+        <w:t>=(</w:t>
+      </w:r>
+      <w:proofErr w:type="gramEnd"/>
+      <w:r>
+        <w:t>0, 5))</w:t>
+      </w:r>
+    </w:p>
+    <w:p>
+      <w:pPr>
+        <w:pStyle w:val="ListParagraph"/>
+        <w:jc w:val="both"/>
+      </w:pPr>
+      <w:r>
+        <w:t>ax1.set_</w:t>
+      </w:r>
+      <w:proofErr w:type="gramStart"/>
+      <w:r>
+        <w:t>title(</w:t>
+      </w:r>
+      <w:proofErr w:type="gramEnd"/>
+      <w:r>
+        <w:t>'Distribution of Fandango Ratings')</w:t>
+      </w:r>
+    </w:p>
+    <w:p>
+      <w:pPr>
+        <w:pStyle w:val="ListParagraph"/>
+        <w:jc w:val="both"/>
+      </w:pPr>
+      <w:r>
+        <w:t>ax1.set_</w:t>
+      </w:r>
+      <w:proofErr w:type="gramStart"/>
+      <w:r>
+        <w:t>ylim(</w:t>
+      </w:r>
+      <w:proofErr w:type="gramEnd"/>
+      <w:r>
+        <w:t>0, 50)</w:t>
+      </w:r>
+    </w:p>
+    <w:p>
+      <w:pPr>
+        <w:pStyle w:val="ListParagraph"/>
+        <w:jc w:val="both"/>
+      </w:pPr>
+    </w:p>
+    <w:p>
+      <w:pPr>
+        <w:pStyle w:val="ListParagraph"/>
+        <w:jc w:val="both"/>
+      </w:pPr>
+      <w:r>
+        <w:t>ax2.hist(</w:t>
+      </w:r>
+      <w:proofErr w:type="spellStart"/>
+      <w:r>
+        <w:t>norm_reviews</w:t>
+      </w:r>
+      <w:proofErr w:type="spellEnd"/>
+      <w:r>
+        <w:t>['</w:t>
+      </w:r>
+      <w:proofErr w:type="spellStart"/>
+      <w:r>
+        <w:t>RT_user_norm</w:t>
+      </w:r>
+      <w:proofErr w:type="spellEnd"/>
+      <w:r>
+        <w:t>'], 20, range</w:t>
+      </w:r>
+      <w:proofErr w:type="gramStart"/>
+      <w:r>
+        <w:t>=(</w:t>
+      </w:r>
+      <w:proofErr w:type="gramEnd"/>
+      <w:r>
+        <w:t>0, 5))</w:t>
+      </w:r>
+    </w:p>
+    <w:p>
+      <w:pPr>
+        <w:pStyle w:val="ListParagraph"/>
+        <w:jc w:val="both"/>
+      </w:pPr>
+      <w:r>
+        <w:t>ax2.set_</w:t>
+      </w:r>
+      <w:proofErr w:type="gramStart"/>
+      <w:r>
+        <w:t>title(</w:t>
+      </w:r>
+      <w:proofErr w:type="gramEnd"/>
+      <w:r>
+        <w:t>'Distribution of Rotten Tomatoes Ratings')</w:t>
+      </w:r>
+    </w:p>
+    <w:p>
+      <w:pPr>
+        <w:pStyle w:val="ListParagraph"/>
+        <w:jc w:val="both"/>
+      </w:pPr>
+      <w:r>
+        <w:t>ax2.set_</w:t>
+      </w:r>
+      <w:proofErr w:type="gramStart"/>
+      <w:r>
+        <w:t>ylim(</w:t>
+      </w:r>
+      <w:proofErr w:type="gramEnd"/>
+      <w:r>
+        <w:t>0, 50)</w:t>
+      </w:r>
+    </w:p>
+    <w:p>
+      <w:pPr>
+        <w:pStyle w:val="ListParagraph"/>
+        <w:jc w:val="both"/>
+      </w:pPr>
+    </w:p>
+    <w:p>
+      <w:pPr>
+        <w:pStyle w:val="ListParagraph"/>
+        <w:jc w:val="both"/>
+      </w:pPr>
+      <w:r>
+        <w:t>ax3.hist(</w:t>
+      </w:r>
+      <w:proofErr w:type="spellStart"/>
+      <w:r>
+        <w:t>norm_reviews</w:t>
+      </w:r>
+      <w:proofErr w:type="spellEnd"/>
+      <w:r>
+        <w:t>['</w:t>
+      </w:r>
+      <w:proofErr w:type="spellStart"/>
+      <w:r>
+        <w:t>Metacritic_user_nom</w:t>
+      </w:r>
+      <w:proofErr w:type="spellEnd"/>
+      <w:r>
+        <w:t>'], 20, range</w:t>
+      </w:r>
+      <w:proofErr w:type="gramStart"/>
+      <w:r>
+        <w:t>=(</w:t>
+      </w:r>
+      <w:proofErr w:type="gramEnd"/>
+      <w:r>
+        <w:t>0, 5))</w:t>
+      </w:r>
+    </w:p>
+    <w:p>
+      <w:pPr>
+        <w:pStyle w:val="ListParagraph"/>
+        <w:jc w:val="both"/>
+      </w:pPr>
+      <w:r>
+        <w:t>ax3.set_</w:t>
+      </w:r>
+      <w:proofErr w:type="gramStart"/>
+      <w:r>
+        <w:t>title(</w:t>
+      </w:r>
+      <w:proofErr w:type="gramEnd"/>
+      <w:r>
+        <w:t>'Distribution of Metacritic Ratings')</w:t>
+      </w:r>
+    </w:p>
+    <w:p>
+      <w:pPr>
+        <w:pStyle w:val="ListParagraph"/>
+        <w:jc w:val="both"/>
+      </w:pPr>
+      <w:r>
+        <w:t>ax3.set_</w:t>
+      </w:r>
+      <w:proofErr w:type="gramStart"/>
+      <w:r>
+        <w:t>ylim(</w:t>
+      </w:r>
+      <w:proofErr w:type="gramEnd"/>
+      <w:r>
+        <w:t>0, 50)</w:t>
+      </w:r>
+    </w:p>
+    <w:p>
+      <w:pPr>
+        <w:pStyle w:val="ListParagraph"/>
+        <w:jc w:val="both"/>
+      </w:pPr>
+    </w:p>
+    <w:p>
+      <w:pPr>
+        <w:pStyle w:val="ListParagraph"/>
+        <w:jc w:val="both"/>
+      </w:pPr>
+      <w:r>
+        <w:t>ax4.hist(</w:t>
+      </w:r>
+      <w:proofErr w:type="spellStart"/>
+      <w:r>
+        <w:t>norm_reviews</w:t>
+      </w:r>
+      <w:proofErr w:type="spellEnd"/>
+      <w:r>
+        <w:t>['</w:t>
+      </w:r>
+      <w:proofErr w:type="spellStart"/>
+      <w:r>
+        <w:t>IMDB_norm</w:t>
+      </w:r>
+      <w:proofErr w:type="spellEnd"/>
+      <w:r>
+        <w:t>'], 20, range</w:t>
+      </w:r>
+      <w:proofErr w:type="gramStart"/>
+      <w:r>
+        <w:t>=(</w:t>
+      </w:r>
+      <w:proofErr w:type="gramEnd"/>
+      <w:r>
+        <w:t>0, 5))</w:t>
+      </w:r>
+    </w:p>
+    <w:p>
+      <w:pPr>
+        <w:pStyle w:val="ListParagraph"/>
+        <w:jc w:val="both"/>
+      </w:pPr>
+      <w:r>
+        <w:t>ax4.set_</w:t>
+      </w:r>
+      <w:proofErr w:type="gramStart"/>
+      <w:r>
+        <w:t>title(</w:t>
+      </w:r>
+      <w:proofErr w:type="gramEnd"/>
+      <w:r>
+        <w:t>'Distribution of IMDB Ratings')</w:t>
+      </w:r>
+    </w:p>
+    <w:p>
+      <w:pPr>
+        <w:pStyle w:val="ListParagraph"/>
+        <w:jc w:val="both"/>
+      </w:pPr>
+      <w:r>
+        <w:t>ax4.set_</w:t>
+      </w:r>
+      <w:proofErr w:type="gramStart"/>
+      <w:r>
+        <w:t>ylim(</w:t>
+      </w:r>
+      <w:proofErr w:type="gramEnd"/>
+      <w:r>
+        <w:t>0, 50)</w:t>
+      </w:r>
+    </w:p>
+    <w:p>
+      <w:pPr>
+        <w:pStyle w:val="ListParagraph"/>
+        <w:jc w:val="both"/>
+      </w:pPr>
+    </w:p>
+    <w:p>
+      <w:pPr>
+        <w:pStyle w:val="ListParagraph"/>
+        <w:jc w:val="both"/>
+      </w:pPr>
+      <w:r>
+        <w:t># Box plot</w:t>
+      </w:r>
+    </w:p>
+    <w:p>
+      <w:pPr>
+        <w:pStyle w:val="ListParagraph"/>
+        <w:jc w:val="both"/>
+      </w:pPr>
+    </w:p>
+    <w:p>
+      <w:pPr>
+        <w:pStyle w:val="ListParagraph"/>
+        <w:jc w:val="both"/>
+      </w:pPr>
+      <w:r>
+        <w:t xml:space="preserve">fig, ax = </w:t>
+      </w:r>
+      <w:proofErr w:type="spellStart"/>
+      <w:proofErr w:type="gramStart"/>
+      <w:r>
+        <w:t>plt.subplots</w:t>
+      </w:r>
+      <w:proofErr w:type="spellEnd"/>
+      <w:proofErr w:type="gramEnd"/>
+      <w:r>
+        <w:t>()</w:t>
+      </w:r>
+    </w:p>
+    <w:p>
+      <w:pPr>
+        <w:pStyle w:val="ListParagraph"/>
+        <w:jc w:val="both"/>
+      </w:pPr>
+      <w:proofErr w:type="spellStart"/>
+      <w:proofErr w:type="gramStart"/>
+      <w:r>
+        <w:t>ax.boxplot</w:t>
+      </w:r>
+      <w:proofErr w:type="spellEnd"/>
+      <w:proofErr w:type="gramEnd"/>
+      <w:r>
+        <w:t>(</w:t>
+      </w:r>
+      <w:proofErr w:type="spellStart"/>
+      <w:r>
+        <w:t>norm_reviews</w:t>
+      </w:r>
+      <w:proofErr w:type="spellEnd"/>
+      <w:r>
+        <w:t>['</w:t>
+      </w:r>
+      <w:proofErr w:type="spellStart"/>
+      <w:r>
+        <w:t>RT_user_norm</w:t>
+      </w:r>
+      <w:proofErr w:type="spellEnd"/>
+      <w:r>
+        <w:t>'])</w:t>
+      </w:r>
+    </w:p>
+    <w:p>
+      <w:pPr>
+        <w:pStyle w:val="ListParagraph"/>
+        <w:jc w:val="both"/>
+      </w:pPr>
+      <w:proofErr w:type="spellStart"/>
+      <w:r>
+        <w:t>ax.set_</w:t>
+      </w:r>
+      <w:proofErr w:type="gramStart"/>
+      <w:r>
+        <w:t>xticklabels</w:t>
+      </w:r>
+      <w:proofErr w:type="spellEnd"/>
+      <w:r>
+        <w:t>(</w:t>
+      </w:r>
+      <w:proofErr w:type="gramEnd"/>
+      <w:r>
+        <w:t>['Rotten Tomatoes'])</w:t>
+      </w:r>
+    </w:p>
+    <w:p>
+      <w:pPr>
+        <w:pStyle w:val="ListParagraph"/>
+        <w:jc w:val="both"/>
+      </w:pPr>
+      <w:proofErr w:type="spellStart"/>
+      <w:r>
+        <w:t>ax.set_</w:t>
+      </w:r>
+      <w:proofErr w:type="gramStart"/>
+      <w:r>
+        <w:t>ylim</w:t>
+      </w:r>
+      <w:proofErr w:type="spellEnd"/>
+      <w:r>
+        <w:t>(</w:t>
+      </w:r>
+      <w:proofErr w:type="gramEnd"/>
+      <w:r>
+        <w:t>0, 5)</w:t>
+      </w:r>
+    </w:p>
+    <w:p>
+      <w:pPr>
+        <w:pStyle w:val="ListParagraph"/>
+        <w:jc w:val="both"/>
+      </w:pPr>
+      <w:proofErr w:type="spellStart"/>
+      <w:proofErr w:type="gramStart"/>
+      <w:r>
+        <w:t>plt.show</w:t>
+      </w:r>
+      <w:proofErr w:type="spellEnd"/>
+      <w:proofErr w:type="gramEnd"/>
+      <w:r>
+        <w:t>()</w:t>
+      </w:r>
+    </w:p>
+    <w:p>
+      <w:pPr>
+        <w:pStyle w:val="ListParagraph"/>
+        <w:jc w:val="both"/>
+      </w:pPr>
+    </w:p>
+    <w:p>
+      <w:pPr>
+        <w:pStyle w:val="ListParagraph"/>
+        <w:jc w:val="both"/>
+      </w:pPr>
+      <w:proofErr w:type="spellStart"/>
+      <w:r>
+        <w:t>num_cols</w:t>
+      </w:r>
+      <w:proofErr w:type="spellEnd"/>
+      <w:r>
+        <w:t xml:space="preserve"> = ['</w:t>
+      </w:r>
+      <w:proofErr w:type="spellStart"/>
+      <w:r>
+        <w:t>RT_user_norm</w:t>
+      </w:r>
+      <w:proofErr w:type="spellEnd"/>
+      <w:r>
+        <w:t>', '</w:t>
+      </w:r>
+      <w:proofErr w:type="spellStart"/>
+      <w:r>
+        <w:t>Metacritic_user_nom</w:t>
+      </w:r>
+      <w:proofErr w:type="spellEnd"/>
+      <w:r>
+        <w:t>', '</w:t>
+      </w:r>
+      <w:proofErr w:type="spellStart"/>
+      <w:r>
+        <w:t>IMDB_norm</w:t>
+      </w:r>
+      <w:proofErr w:type="spellEnd"/>
+      <w:r>
+        <w:t>', '</w:t>
+      </w:r>
+      <w:proofErr w:type="spellStart"/>
+      <w:r>
+        <w:t>Fandango_Ratingvalue</w:t>
+      </w:r>
+      <w:proofErr w:type="spellEnd"/>
+      <w:r>
+        <w:t>']</w:t>
+      </w:r>
+    </w:p>
+    <w:p>
+      <w:pPr>
+        <w:pStyle w:val="ListParagraph"/>
+        <w:jc w:val="both"/>
+      </w:pPr>
+      <w:r>
+        <w:t xml:space="preserve">fig, ax = </w:t>
+      </w:r>
+      <w:proofErr w:type="spellStart"/>
+      <w:proofErr w:type="gramStart"/>
+      <w:r>
+        <w:t>plt.subplots</w:t>
+      </w:r>
+      <w:proofErr w:type="spellEnd"/>
+      <w:proofErr w:type="gramEnd"/>
+      <w:r>
+        <w:t>()</w:t>
+      </w:r>
+    </w:p>
+    <w:p>
+      <w:pPr>
+        <w:pStyle w:val="ListParagraph"/>
+        <w:jc w:val="both"/>
+      </w:pPr>
+      <w:proofErr w:type="spellStart"/>
+      <w:proofErr w:type="gramStart"/>
+      <w:r>
+        <w:t>ax.boxplot</w:t>
+      </w:r>
+      <w:proofErr w:type="spellEnd"/>
+      <w:proofErr w:type="gramEnd"/>
+      <w:r>
+        <w:t>(</w:t>
+      </w:r>
+      <w:proofErr w:type="spellStart"/>
+      <w:r>
+        <w:t>norm_reviews</w:t>
+      </w:r>
+      <w:proofErr w:type="spellEnd"/>
+      <w:r>
+        <w:t>[</w:t>
+      </w:r>
+      <w:proofErr w:type="spellStart"/>
+      <w:r>
+        <w:t>num_cols</w:t>
+      </w:r>
+      <w:proofErr w:type="spellEnd"/>
+      <w:r>
+        <w:t>].values)</w:t>
+      </w:r>
+    </w:p>
+    <w:p>
+      <w:pPr>
+        <w:pStyle w:val="ListParagraph"/>
+        <w:jc w:val="both"/>
+      </w:pPr>
+      <w:proofErr w:type="spellStart"/>
+      <w:r>
+        <w:t>ax.set_</w:t>
+      </w:r>
+      <w:proofErr w:type="gramStart"/>
+      <w:r>
+        <w:t>xticklabels</w:t>
+      </w:r>
+      <w:proofErr w:type="spellEnd"/>
+      <w:r>
+        <w:t>(</w:t>
+      </w:r>
+      <w:proofErr w:type="spellStart"/>
+      <w:proofErr w:type="gramEnd"/>
+      <w:r>
+        <w:t>num_cols</w:t>
+      </w:r>
+      <w:proofErr w:type="spellEnd"/>
+      <w:r>
+        <w:t>, rotation=90)</w:t>
+      </w:r>
+    </w:p>
+    <w:p>
+      <w:pPr>
+        <w:pStyle w:val="ListParagraph"/>
+        <w:jc w:val="both"/>
+      </w:pPr>
+      <w:proofErr w:type="spellStart"/>
+      <w:r>
+        <w:t>ax.set_</w:t>
+      </w:r>
+      <w:proofErr w:type="gramStart"/>
+      <w:r>
+        <w:t>ylim</w:t>
+      </w:r>
+      <w:proofErr w:type="spellEnd"/>
+      <w:r>
+        <w:t>(</w:t>
+      </w:r>
+      <w:proofErr w:type="gramEnd"/>
+      <w:r>
+        <w:t>0,5)</w:t>
+      </w:r>
+    </w:p>
+    <w:p>
+      <w:pPr>
+        <w:pStyle w:val="ListParagraph"/>
+        <w:jc w:val="both"/>
+      </w:pPr>
+      <w:proofErr w:type="spellStart"/>
+      <w:r>
         <w:t>plt.show</w:t>
       </w:r>
       <w:proofErr w:type="spellEnd"/>

</xml_diff>